<commit_message>
mem y fix umls meta neural
</commit_message>
<xml_diff>
--- a/TFG_GII+GIS_CesarValdes.docx
+++ b/TFG_GII+GIS_CesarValdes.docx
@@ -12847,35 +12847,104 @@
     </w:p>
     <w:p>
       <w:r>
-        <w:t>En este caso se utiliza para representar las clases que tiene nuestro proyecto y todas las interrelaciones que hay entre ellas:</w:t>
-      </w:r>
-    </w:p>
-    <w:p>
-      <w:pPr>
-        <w:spacing w:after="0"/>
-      </w:pPr>
-      <w:r>
         <w:rPr>
           <w:noProof/>
-        </w:rPr>
-        <w:pict>
-          <v:shape id="_x0000_s1029" type="#_x0000_t75" style="position:absolute;left:0;text-align:left;margin-left:-8.95pt;margin-top:51.35pt;width:476.35pt;height:491.45pt;z-index:-251611136;mso-position-horizontal-relative:text;mso-position-vertical-relative:text;mso-width-relative:page;mso-height-relative:page" wrapcoords="-34 0 -34 21567 21600 21567 21600 0 -34 0">
-            <v:imagedata r:id="rId44" o:title="All Diagram Names"/>
-            <w10:wrap type="tight"/>
-          </v:shape>
-        </w:pict>
-      </w:r>
-    </w:p>
-    <w:p>
-      <w:pPr>
-        <w:spacing w:after="0"/>
-      </w:pPr>
-    </w:p>
-    <w:p>
-      <w:pPr>
-        <w:spacing w:after="0"/>
-        <w:jc w:val="center"/>
-      </w:pPr>
+          <w:lang w:eastAsia="es-ES"/>
+        </w:rPr>
+        <w:drawing>
+          <wp:anchor distT="0" distB="0" distL="114300" distR="114300" simplePos="0" relativeHeight="251719680" behindDoc="1" locked="0" layoutInCell="1" allowOverlap="1">
+            <wp:simplePos x="0" y="0"/>
+            <wp:positionH relativeFrom="margin">
+              <wp:align>center</wp:align>
+            </wp:positionH>
+            <wp:positionV relativeFrom="paragraph">
+              <wp:posOffset>1012707</wp:posOffset>
+            </wp:positionV>
+            <wp:extent cx="6396894" cy="6521701"/>
+            <wp:effectExtent l="228600" t="228600" r="233045" b="222250"/>
+            <wp:wrapTight wrapText="bothSides">
+              <wp:wrapPolygon edited="0">
+                <wp:start x="-322" y="-757"/>
+                <wp:lineTo x="-772" y="-631"/>
+                <wp:lineTo x="-772" y="21642"/>
+                <wp:lineTo x="-386" y="22147"/>
+                <wp:lineTo x="-322" y="22273"/>
+                <wp:lineTo x="21872" y="22273"/>
+                <wp:lineTo x="21937" y="22147"/>
+                <wp:lineTo x="22323" y="21642"/>
+                <wp:lineTo x="22323" y="379"/>
+                <wp:lineTo x="21872" y="-568"/>
+                <wp:lineTo x="21872" y="-757"/>
+                <wp:lineTo x="-322" y="-757"/>
+              </wp:wrapPolygon>
+            </wp:wrapTight>
+            <wp:docPr id="31" name="Imagen 31"/>
+            <wp:cNvGraphicFramePr>
+              <a:graphicFrameLocks xmlns:a="http://schemas.openxmlformats.org/drawingml/2006/main" noChangeAspect="1"/>
+            </wp:cNvGraphicFramePr>
+            <a:graphic xmlns:a="http://schemas.openxmlformats.org/drawingml/2006/main">
+              <a:graphicData uri="http://schemas.openxmlformats.org/drawingml/2006/picture">
+                <pic:pic xmlns:pic="http://schemas.openxmlformats.org/drawingml/2006/picture">
+                  <pic:nvPicPr>
+                    <pic:cNvPr id="31" name="All Diagram Names Min.jpg"/>
+                    <pic:cNvPicPr/>
+                  </pic:nvPicPr>
+                  <pic:blipFill>
+                    <a:blip r:embed="rId44">
+                      <a:extLst>
+                        <a:ext uri="{28A0092B-C50C-407E-A947-70E740481C1C}">
+                          <a14:useLocalDpi xmlns:a14="http://schemas.microsoft.com/office/drawing/2010/main" val="0"/>
+                        </a:ext>
+                      </a:extLst>
+                    </a:blip>
+                    <a:stretch>
+                      <a:fillRect/>
+                    </a:stretch>
+                  </pic:blipFill>
+                  <pic:spPr>
+                    <a:xfrm>
+                      <a:off x="0" y="0"/>
+                      <a:ext cx="6396894" cy="6521701"/>
+                    </a:xfrm>
+                    <a:prstGeom prst="rect">
+                      <a:avLst/>
+                    </a:prstGeom>
+                    <a:effectLst>
+                      <a:glow rad="228600">
+                        <a:schemeClr val="accent3">
+                          <a:satMod val="175000"/>
+                          <a:alpha val="40000"/>
+                        </a:schemeClr>
+                      </a:glow>
+                    </a:effectLst>
+                  </pic:spPr>
+                </pic:pic>
+              </a:graphicData>
+            </a:graphic>
+            <wp14:sizeRelH relativeFrom="page">
+              <wp14:pctWidth>0</wp14:pctWidth>
+            </wp14:sizeRelH>
+            <wp14:sizeRelV relativeFrom="page">
+              <wp14:pctHeight>0</wp14:pctHeight>
+            </wp14:sizeRelV>
+          </wp:anchor>
+        </w:drawing>
+      </w:r>
+      <w:r>
+        <w:t xml:space="preserve">En este caso </w:t>
+      </w:r>
+      <w:r>
+        <w:t>lo utilizamos</w:t>
+      </w:r>
+      <w:r>
+        <w:t xml:space="preserve"> para representar las clases que tiene nuestro proyecto y todas </w:t>
+      </w:r>
+      <w:r>
+        <w:t>sus relaciones</w:t>
+      </w:r>
+      <w:r>
+        <w:t>:</w:t>
+      </w:r>
     </w:p>
     <w:p>
       <w:pPr>
@@ -12917,21 +12986,26 @@
               <wp:posOffset>253314</wp:posOffset>
             </wp:positionV>
             <wp:extent cx="5504180" cy="2962910"/>
-            <wp:effectExtent l="1143000" t="0" r="39370" b="85090"/>
+            <wp:effectExtent l="1200150" t="152400" r="153670" b="161290"/>
             <wp:wrapTight wrapText="bothSides">
               <wp:wrapPolygon edited="0">
-                <wp:start x="-150" y="0"/>
-                <wp:lineTo x="-150" y="15554"/>
-                <wp:lineTo x="-4485" y="15554"/>
-                <wp:lineTo x="-4485" y="17776"/>
-                <wp:lineTo x="-3738" y="17776"/>
-                <wp:lineTo x="-3738" y="19998"/>
-                <wp:lineTo x="-1869" y="19998"/>
-                <wp:lineTo x="-1869" y="21804"/>
-                <wp:lineTo x="-299" y="22081"/>
-                <wp:lineTo x="21680" y="22081"/>
-                <wp:lineTo x="21680" y="0"/>
-                <wp:lineTo x="-150" y="0"/>
+                <wp:start x="-224" y="-1111"/>
+                <wp:lineTo x="-598" y="-833"/>
+                <wp:lineTo x="-598" y="14721"/>
+                <wp:lineTo x="-4710" y="14721"/>
+                <wp:lineTo x="-4635" y="19165"/>
+                <wp:lineTo x="-2766" y="19165"/>
+                <wp:lineTo x="-2766" y="21387"/>
+                <wp:lineTo x="-897" y="21387"/>
+                <wp:lineTo x="-299" y="22359"/>
+                <wp:lineTo x="-224" y="22637"/>
+                <wp:lineTo x="21754" y="22637"/>
+                <wp:lineTo x="21829" y="22359"/>
+                <wp:lineTo x="22128" y="21526"/>
+                <wp:lineTo x="22128" y="1389"/>
+                <wp:lineTo x="21754" y="-694"/>
+                <wp:lineTo x="21754" y="-1111"/>
+                <wp:lineTo x="-224" y="-1111"/>
               </wp:wrapPolygon>
             </wp:wrapTight>
             <wp:docPr id="32" name="Imagen 32"/>
@@ -12966,6 +13040,12 @@
                       <a:avLst/>
                     </a:prstGeom>
                     <a:effectLst>
+                      <a:glow rad="139700">
+                        <a:schemeClr val="accent3">
+                          <a:satMod val="175000"/>
+                          <a:alpha val="40000"/>
+                        </a:schemeClr>
+                      </a:glow>
                       <a:outerShdw blurRad="76200" dir="13500000" sy="23000" kx="1200000" algn="br" rotWithShape="0">
                         <a:prstClr val="black">
                           <a:alpha val="20000"/>
@@ -13072,8 +13152,6 @@
     </w:p>
     <w:p/>
     <w:p/>
-    <w:p/>
-    <w:p/>
     <w:p>
       <w:r>
         <w:t xml:space="preserve">En cuanto a la interfaz gráfica, disponemos de una ventana principal, correspondiente a la clase </w:t>
@@ -13261,6 +13339,15 @@
           <w:u w:val="single"/>
         </w:rPr>
       </w:pPr>
+    </w:p>
+    <w:p>
+      <w:pPr>
+        <w:rPr>
+          <w:b/>
+          <w:i/>
+          <w:u w:val="single"/>
+        </w:rPr>
+      </w:pPr>
       <w:r>
         <w:rPr>
           <w:b/>
@@ -13334,6 +13421,7 @@
         </w:drawing>
       </w:r>
     </w:p>
+    <w:p/>
     <w:p>
       <w:r>
         <w:t xml:space="preserve">Además, también están encargadas de lanzar el procedimiento que surge tras pulsar un botón, incluyendo todo el proceso de recogida de datos y validación de los mismos, seguido del posterior lanzamiento de la búsqueda por parte de la clase MetaSolver o </w:t>
@@ -13358,11 +13446,9 @@
       <w:pPr>
         <w:pStyle w:val="Ttulo3"/>
       </w:pPr>
-      <w:bookmarkStart w:id="41" w:name="_Toc484639604"/>
-      <w:r>
-        <w:t>Constantes Globales</w:t>
-      </w:r>
-      <w:bookmarkEnd w:id="41"/>
+      <w:r>
+        <w:t>Global</w:t>
+      </w:r>
     </w:p>
     <w:p>
       <w:r>
@@ -13380,22 +13466,26 @@
               <wp:posOffset>227609</wp:posOffset>
             </wp:positionV>
             <wp:extent cx="5372735" cy="3377565"/>
-            <wp:effectExtent l="1276350" t="0" r="37465" b="70485"/>
+            <wp:effectExtent l="1333500" t="152400" r="151765" b="146685"/>
             <wp:wrapTight wrapText="bothSides">
               <wp:wrapPolygon edited="0">
-                <wp:start x="-153" y="0"/>
-                <wp:lineTo x="-153" y="15594"/>
-                <wp:lineTo x="-5131" y="15594"/>
-                <wp:lineTo x="-5131" y="17543"/>
-                <wp:lineTo x="-4442" y="17543"/>
-                <wp:lineTo x="-4442" y="19492"/>
-                <wp:lineTo x="-2527" y="19492"/>
-                <wp:lineTo x="-2527" y="21442"/>
-                <wp:lineTo x="-536" y="21442"/>
-                <wp:lineTo x="-306" y="21929"/>
-                <wp:lineTo x="21674" y="21929"/>
-                <wp:lineTo x="21674" y="0"/>
-                <wp:lineTo x="-153" y="0"/>
+                <wp:start x="-230" y="-975"/>
+                <wp:lineTo x="-613" y="-731"/>
+                <wp:lineTo x="-613" y="14863"/>
+                <wp:lineTo x="-5361" y="14863"/>
+                <wp:lineTo x="-5284" y="18761"/>
+                <wp:lineTo x="-3446" y="18761"/>
+                <wp:lineTo x="-3446" y="20711"/>
+                <wp:lineTo x="-1455" y="20711"/>
+                <wp:lineTo x="-1455" y="21320"/>
+                <wp:lineTo x="-230" y="22416"/>
+                <wp:lineTo x="21751" y="22416"/>
+                <wp:lineTo x="21827" y="22173"/>
+                <wp:lineTo x="22134" y="20832"/>
+                <wp:lineTo x="22134" y="1218"/>
+                <wp:lineTo x="21751" y="-609"/>
+                <wp:lineTo x="21751" y="-975"/>
+                <wp:lineTo x="-230" y="-975"/>
               </wp:wrapPolygon>
             </wp:wrapTight>
             <wp:docPr id="33" name="Imagen 33"/>
@@ -13430,6 +13520,12 @@
                       <a:avLst/>
                     </a:prstGeom>
                     <a:effectLst>
+                      <a:glow rad="139700">
+                        <a:schemeClr val="accent3">
+                          <a:satMod val="175000"/>
+                          <a:alpha val="40000"/>
+                        </a:schemeClr>
+                      </a:glow>
                       <a:outerShdw blurRad="76200" dir="13500000" sy="23000" kx="1200000" algn="br" rotWithShape="0">
                         <a:prstClr val="black">
                           <a:alpha val="20000"/>
@@ -13530,7 +13626,6 @@
     <w:p/>
     <w:p/>
     <w:p/>
-    <w:p/>
     <w:p>
       <w:r>
         <w:t xml:space="preserve">Estas clases están encargadas de facilitar el acceso a los datos globales del problema. </w:t>
@@ -13611,27 +13706,18 @@
       </w:r>
       <w:proofErr w:type="spellEnd"/>
       <w:r>
-        <w:rPr>
-          <w:b/>
-        </w:rPr>
-        <w:t>.</w:t>
-      </w:r>
-    </w:p>
-    <w:p>
-      <w:r>
-        <w:rPr>
-          <w:b/>
-        </w:rPr>
-        <w:t>GlobalConstants</w:t>
-      </w:r>
-      <w:r>
-        <w:rPr>
-          <w:b/>
-        </w:rPr>
-        <w:t xml:space="preserve"> </w:t>
-      </w:r>
-      <w:r>
-        <w:t>funcionará como punto de acceso a nuestro problema, y además dispondrá de las rutas de entrenamiento que serán usadas por la parte de redes neuronales. En caso de no necesitar acceder a esas rutas, no tendría sentido la existencia de esta clase.</w:t>
+        <w:t xml:space="preserve">. Esta clase está diseñada en forma de </w:t>
+      </w:r>
+      <w:proofErr w:type="spellStart"/>
+      <w:r>
+        <w:rPr>
+          <w:i/>
+        </w:rPr>
+        <w:t>Singleton</w:t>
+      </w:r>
+      <w:proofErr w:type="spellEnd"/>
+      <w:r>
+        <w:t>, de esta forma cada vez que se quiera acceder a los datos o a alguna ruta concreta del problema siempre se accederá al mismo objeto y no estaremos creando objetos innecesarios.</w:t>
       </w:r>
     </w:p>
     <w:p>
@@ -13647,45 +13733,26 @@
       <w:pPr>
         <w:pStyle w:val="Ttulo3"/>
       </w:pPr>
-      <w:bookmarkStart w:id="42" w:name="_Toc484639605"/>
-      <w:r>
-        <w:lastRenderedPageBreak/>
-        <w:t>Redes Neuronales</w:t>
-      </w:r>
-      <w:bookmarkEnd w:id="42"/>
-    </w:p>
-    <w:p>
+      <w:bookmarkStart w:id="41" w:name="_Toc484639605"/>
       <w:r>
         <w:rPr>
           <w:noProof/>
           <w:lang w:eastAsia="es-ES"/>
         </w:rPr>
+        <w:lastRenderedPageBreak/>
         <w:drawing>
-          <wp:anchor distT="0" distB="0" distL="114300" distR="114300" simplePos="0" relativeHeight="251717632" behindDoc="1" locked="0" layoutInCell="1" allowOverlap="1">
+          <wp:anchor distT="0" distB="0" distL="114300" distR="114300" simplePos="0" relativeHeight="251720704" behindDoc="0" locked="0" layoutInCell="1" allowOverlap="1">
             <wp:simplePos x="0" y="0"/>
-            <wp:positionH relativeFrom="column">
-              <wp:posOffset>2031772</wp:posOffset>
+            <wp:positionH relativeFrom="page">
+              <wp:posOffset>2188210</wp:posOffset>
             </wp:positionH>
             <wp:positionV relativeFrom="paragraph">
-              <wp:posOffset>153899</wp:posOffset>
+              <wp:posOffset>441960</wp:posOffset>
             </wp:positionV>
-            <wp:extent cx="4322445" cy="5229225"/>
-            <wp:effectExtent l="152400" t="152400" r="154305" b="161925"/>
-            <wp:wrapTight wrapText="bothSides">
-              <wp:wrapPolygon edited="0">
-                <wp:start x="-286" y="-630"/>
-                <wp:lineTo x="-762" y="-472"/>
-                <wp:lineTo x="-762" y="21482"/>
-                <wp:lineTo x="-286" y="22190"/>
-                <wp:lineTo x="21800" y="22190"/>
-                <wp:lineTo x="22276" y="21010"/>
-                <wp:lineTo x="22276" y="787"/>
-                <wp:lineTo x="21800" y="-393"/>
-                <wp:lineTo x="21800" y="-630"/>
-                <wp:lineTo x="-286" y="-630"/>
-              </wp:wrapPolygon>
-            </wp:wrapTight>
-            <wp:docPr id="34" name="Imagen 34"/>
+            <wp:extent cx="5214620" cy="5662930"/>
+            <wp:effectExtent l="2152650" t="152400" r="157480" b="147320"/>
+            <wp:wrapTopAndBottom/>
+            <wp:docPr id="41" name="Imagen 41"/>
             <wp:cNvGraphicFramePr>
               <a:graphicFrameLocks xmlns:a="http://schemas.openxmlformats.org/drawingml/2006/main" noChangeAspect="1"/>
             </wp:cNvGraphicFramePr>
@@ -13693,11 +13760,11 @@
               <a:graphicData uri="http://schemas.openxmlformats.org/drawingml/2006/picture">
                 <pic:pic xmlns:pic="http://schemas.openxmlformats.org/drawingml/2006/picture">
                   <pic:nvPicPr>
-                    <pic:cNvPr id="34" name="Neural.png"/>
+                    <pic:cNvPr id="41" name="Neural.png"/>
                     <pic:cNvPicPr/>
                   </pic:nvPicPr>
                   <pic:blipFill>
-                    <a:blip r:embed="rId53" cstate="print">
+                    <a:blip r:embed="rId53">
                       <a:extLst>
                         <a:ext uri="{28A0092B-C50C-407E-A947-70E740481C1C}">
                           <a14:useLocalDpi xmlns:a14="http://schemas.microsoft.com/office/drawing/2010/main" val="0"/>
@@ -13711,7 +13778,7 @@
                   <pic:spPr>
                     <a:xfrm>
                       <a:off x="0" y="0"/>
-                      <a:ext cx="4322445" cy="5229225"/>
+                      <a:ext cx="5214620" cy="5662930"/>
                     </a:xfrm>
                     <a:prstGeom prst="rect">
                       <a:avLst/>
@@ -13723,6 +13790,11 @@
                           <a:alpha val="40000"/>
                         </a:schemeClr>
                       </a:glow>
+                      <a:outerShdw blurRad="76200" dir="13500000" sy="23000" kx="1200000" algn="br" rotWithShape="0">
+                        <a:prstClr val="black">
+                          <a:alpha val="20000"/>
+                        </a:prstClr>
+                      </a:outerShdw>
                     </a:effectLst>
                   </pic:spPr>
                 </pic:pic>
@@ -13737,6 +13809,12 @@
           </wp:anchor>
         </w:drawing>
       </w:r>
+      <w:r>
+        <w:t>Redes Neuronales</w:t>
+      </w:r>
+      <w:bookmarkEnd w:id="41"/>
+    </w:p>
+    <w:p>
       <w:r>
         <w:rPr>
           <w:noProof/>
@@ -13815,14 +13893,7 @@
         </w:drawing>
       </w:r>
     </w:p>
-    <w:p/>
-    <w:p/>
-    <w:p/>
-    <w:p/>
-    <w:p>
-      <w:pPr>
-        <w:ind w:right="6520"/>
-      </w:pPr>
+    <w:p>
       <w:r>
         <w:t xml:space="preserve">Podemos dividir las clases relacionadas </w:t>
       </w:r>
@@ -13839,19 +13910,35 @@
         </w:numPr>
         <w:ind w:left="567" w:hanging="436"/>
         <w:rPr>
+          <w:b/>
           <w:u w:val="single"/>
         </w:rPr>
       </w:pPr>
       <w:r>
         <w:rPr>
+          <w:b/>
           <w:u w:val="single"/>
         </w:rPr>
-        <w:t>Clases de interfaz</w:t>
-      </w:r>
-    </w:p>
-    <w:p>
-      <w:pPr>
-        <w:ind w:left="567" w:right="5102"/>
+        <w:t>Clases relacionada</w:t>
+      </w:r>
+      <w:r>
+        <w:rPr>
+          <w:b/>
+          <w:u w:val="single"/>
+        </w:rPr>
+        <w:t>s</w:t>
+      </w:r>
+      <w:r>
+        <w:rPr>
+          <w:b/>
+          <w:u w:val="single"/>
+        </w:rPr>
+        <w:t xml:space="preserve"> con la creación de gráficos</w:t>
+      </w:r>
+    </w:p>
+    <w:p>
+      <w:pPr>
+        <w:ind w:left="567"/>
       </w:pPr>
       <w:proofErr w:type="spellStart"/>
       <w:r>
@@ -13862,12 +13949,7 @@
       </w:r>
       <w:proofErr w:type="spellEnd"/>
       <w:r>
-        <w:t xml:space="preserve"> </w:t>
-      </w:r>
-      <w:bookmarkStart w:id="43" w:name="_GoBack"/>
-      <w:bookmarkEnd w:id="43"/>
-      <w:r>
-        <w:t xml:space="preserve">contiene la información correspondiente a los errores que se han ido obteniendo a lo largo de un entrenamiento y la configuración del mismo. </w:t>
+        <w:t xml:space="preserve"> contiene la información correspondiente a los errores que se han ido obteniendo a lo largo de un entrenamiento y la configuración del mismo. </w:t>
       </w:r>
     </w:p>
     <w:p>
@@ -13892,7 +13974,10 @@
       </w:r>
       <w:proofErr w:type="spellEnd"/>
       <w:r>
-        <w:t xml:space="preserve"> que se encarga de crear una ventana y pintar tantas líneas como </w:t>
+        <w:t xml:space="preserve"> que se encarga de crear una ventana y pintar tantas líneas </w:t>
+      </w:r>
+      <w:r>
+        <w:t xml:space="preserve">como </w:t>
       </w:r>
       <w:proofErr w:type="spellStart"/>
       <w:r>
@@ -13900,13 +13985,8 @@
       </w:r>
       <w:proofErr w:type="spellEnd"/>
       <w:r>
-        <w:t xml:space="preserve"> tenga de entrada.</w:t>
-      </w:r>
-    </w:p>
-    <w:p>
-      <w:pPr>
-        <w:ind w:left="720" w:right="4818"/>
-      </w:pPr>
+        <w:t xml:space="preserve"> tenga de entrada, así como guardar dicho gráfico para el posterior análisis de resultados previo al cierre.</w:t>
+      </w:r>
     </w:p>
     <w:p>
       <w:pPr>
@@ -13915,13 +13995,16 @@
           <w:numId w:val="14"/>
         </w:numPr>
         <w:rPr>
+          <w:b/>
           <w:u w:val="single"/>
         </w:rPr>
       </w:pPr>
       <w:r>
         <w:rPr>
+          <w:b/>
           <w:u w:val="single"/>
         </w:rPr>
+        <w:lastRenderedPageBreak/>
         <w:t>Clases externas</w:t>
       </w:r>
     </w:p>
@@ -13933,13 +14016,19 @@
         <w:rPr>
           <w:b/>
         </w:rPr>
-        <w:t>GlobalConstants</w:t>
+        <w:t>Problem</w:t>
       </w:r>
       <w:r>
         <w:t xml:space="preserve"> </w:t>
       </w:r>
       <w:r>
-        <w:t>es utilizada para acceder a variables globales como las rutas que contienen los datos de entrada y la clase Problem.</w:t>
+        <w:t xml:space="preserve">es utilizada para acceder a </w:t>
+      </w:r>
+      <w:r>
+        <w:t>parámetros globales y estáticos, como pueden ser las rutas que contienen los datos y conjuntos de entrenamiento y test, o los propios datos accesibles a través de la propia clase</w:t>
+      </w:r>
+      <w:r>
+        <w:t>.</w:t>
       </w:r>
     </w:p>
     <w:p>
@@ -13961,16 +14050,11 @@
       <w:r>
         <w:t xml:space="preserve">es una clase que se utiliza de manera global en el proyecto cada vez que se quiere generar un archivo Excel con formato csv. En este caso, se utiliza para guardar </w:t>
       </w:r>
-      <w:proofErr w:type="spellStart"/>
-      <w:r>
-        <w:t>númericamente</w:t>
-      </w:r>
-      <w:proofErr w:type="spellEnd"/>
+      <w:r>
+        <w:t>numéricamente</w:t>
+      </w:r>
       <w:r>
         <w:t xml:space="preserve"> los datos que previamente se han mostrado gráficamente a través de LineChartSample.</w:t>
-      </w:r>
-      <w:r>
-        <w:br w:type="page"/>
       </w:r>
     </w:p>
     <w:p>
@@ -13982,9 +14066,9 @@
       </w:pPr>
       <w:r>
         <w:rPr>
+          <w:b/>
           <w:u w:val="single"/>
         </w:rPr>
-        <w:lastRenderedPageBreak/>
         <w:t xml:space="preserve">Clases </w:t>
       </w:r>
       <w:r>
@@ -13993,7 +14077,15 @@
           <w:i/>
           <w:u w:val="single"/>
         </w:rPr>
-        <w:t>“importantes”</w:t>
+        <w:t>“importantes</w:t>
+      </w:r>
+      <w:r>
+        <w:rPr>
+          <w:b/>
+          <w:i/>
+          <w:u w:val="single"/>
+        </w:rPr>
+        <w:t>”</w:t>
       </w:r>
       <w:r>
         <w:t>:</w:t>
@@ -14024,7 +14116,116 @@
         <w:t xml:space="preserve">: </w:t>
       </w:r>
       <w:r>
-        <w:t>Cuenta con diversos procedimientos en función de la tarea a desarrollar, en concreto:</w:t>
+        <w:t>Cuenta con diversos procedimientos en función de la t</w:t>
+      </w:r>
+      <w:r>
+        <w:t>area a desarrollar</w:t>
+      </w:r>
+      <w:r>
+        <w:t>.</w:t>
+      </w:r>
+    </w:p>
+    <w:p>
+      <w:pPr>
+        <w:numPr>
+          <w:ilvl w:val="2"/>
+          <w:numId w:val="14"/>
+        </w:numPr>
+        <w:rPr>
+          <w:b/>
+        </w:rPr>
+      </w:pPr>
+      <w:r>
+        <w:rPr>
+          <w:u w:val="single"/>
+        </w:rPr>
+        <w:t>Método simple</w:t>
+      </w:r>
+      <w:r>
+        <w:t xml:space="preserve">: Que solo admite una combinación y genera un gráfico </w:t>
+      </w:r>
+      <w:proofErr w:type="spellStart"/>
+      <w:r>
+        <w:t>apartir</w:t>
+      </w:r>
+      <w:proofErr w:type="spellEnd"/>
+      <w:r>
+        <w:t xml:space="preserve"> de ella</w:t>
+      </w:r>
+    </w:p>
+    <w:p>
+      <w:pPr>
+        <w:numPr>
+          <w:ilvl w:val="2"/>
+          <w:numId w:val="14"/>
+        </w:numPr>
+        <w:rPr>
+          <w:b/>
+        </w:rPr>
+      </w:pPr>
+      <w:r>
+        <w:rPr>
+          <w:u w:val="single"/>
+        </w:rPr>
+        <w:t>Método avanzado</w:t>
+      </w:r>
+      <w:r>
+        <w:t xml:space="preserve">: Que admite parámetros en forma de listas y posteriormente entrena cada posibilidad, generando así </w:t>
+      </w:r>
+      <w:r>
+        <w:rPr>
+          <w:b/>
+        </w:rPr>
+        <w:t>n</w:t>
+      </w:r>
+      <w:r>
+        <w:t xml:space="preserve"> gráficos.</w:t>
+      </w:r>
+    </w:p>
+    <w:p>
+      <w:pPr>
+        <w:numPr>
+          <w:ilvl w:val="2"/>
+          <w:numId w:val="14"/>
+        </w:numPr>
+        <w:rPr>
+          <w:b/>
+        </w:rPr>
+      </w:pPr>
+      <w:r>
+        <w:rPr>
+          <w:u w:val="single"/>
+        </w:rPr>
+        <w:t xml:space="preserve">Método de </w:t>
+      </w:r>
+      <w:r>
+        <w:rPr>
+          <w:u w:val="single"/>
+        </w:rPr>
+        <w:t>elección de red</w:t>
+      </w:r>
+      <w:r>
+        <w:t>: Visita todos los archivos de guardado de redes y calcula cual es el mejor de todos.</w:t>
+      </w:r>
+    </w:p>
+    <w:p>
+      <w:pPr>
+        <w:numPr>
+          <w:ilvl w:val="2"/>
+          <w:numId w:val="14"/>
+        </w:numPr>
+        <w:rPr>
+          <w:b/>
+        </w:rPr>
+      </w:pPr>
+      <w:r>
+        <w:rPr>
+          <w:u w:val="single"/>
+        </w:rPr>
+        <w:t>Método de testeo de red</w:t>
+      </w:r>
+      <w:r>
+        <w:t xml:space="preserve">: Dado un archivo de red, genera un archivo csv en el cuál se visualizan los datos reales y calculados correspondientes a todos los años de los que disponemos. </w:t>
       </w:r>
     </w:p>
     <w:p>
@@ -14037,25 +14238,22 @@
           <w:b/>
         </w:rPr>
       </w:pPr>
+      <w:proofErr w:type="spellStart"/>
       <w:r>
         <w:rPr>
           <w:b/>
         </w:rPr>
-        <w:t xml:space="preserve">Reducir a tiene varios </w:t>
-      </w:r>
-      <w:proofErr w:type="spellStart"/>
+        <w:t>NeurophSearch</w:t>
+      </w:r>
+      <w:proofErr w:type="spellEnd"/>
       <w:r>
         <w:rPr>
           <w:b/>
         </w:rPr>
-        <w:t>metdoso</w:t>
-      </w:r>
-      <w:proofErr w:type="spellEnd"/>
-      <w:r>
-        <w:rPr>
-          <w:b/>
-        </w:rPr>
-        <w:t xml:space="preserve"> que hacen tal cosa…</w:t>
+        <w:t xml:space="preserve">: </w:t>
+      </w:r>
+      <w:r>
+        <w:t>Es la clase que conecta directamente con la librería de Neuroph, encargada de realizar las labores de entrenamiento, generación de gráficos, guardar esos gráficos, guardar las redes una vez han finalizado el entrenamiento, etc… De todas las funciones las más relevantes son las relacionadas con el entrenamiento, y el guardado de los datos que se van obteniendo:</w:t>
       </w:r>
     </w:p>
     <w:p>
@@ -14068,265 +14266,7 @@
           <w:b/>
         </w:rPr>
       </w:pPr>
-      <w:proofErr w:type="spellStart"/>
-      <w:r>
-        <w:rPr>
-          <w:b/>
-        </w:rPr>
-        <w:t>simpleSearch</w:t>
-      </w:r>
-      <w:proofErr w:type="spellEnd"/>
-      <w:r>
-        <w:t xml:space="preserve"> Dados todos los parámetros de manera única, </w:t>
-      </w:r>
-      <w:r>
-        <w:rPr>
-          <w:b/>
-        </w:rPr>
-        <w:t>PONER LOS DATOS DE ENTRADA????</w:t>
-      </w:r>
-      <w:r>
-        <w:t xml:space="preserve">manda esos datos a </w:t>
-      </w:r>
-      <w:proofErr w:type="spellStart"/>
-      <w:r>
-        <w:t>NeurophSearch</w:t>
-      </w:r>
-      <w:proofErr w:type="spellEnd"/>
-      <w:r>
-        <w:t xml:space="preserve">, que se encargará de crear una red neuronal apropiada, hacer los entrenamientos oportunos, calcular los errores tras finalizar cada </w:t>
-      </w:r>
-      <w:proofErr w:type="spellStart"/>
-      <w:r>
-        <w:t>epoch</w:t>
-      </w:r>
-      <w:proofErr w:type="spellEnd"/>
-      <w:r>
-        <w:t xml:space="preserve">, </w:t>
-      </w:r>
-      <w:proofErr w:type="spellStart"/>
-      <w:r>
-        <w:t>etc</w:t>
-      </w:r>
-      <w:proofErr w:type="spellEnd"/>
-      <w:r>
-        <w:t xml:space="preserve">; finalmente, se llaman a las funciones de </w:t>
-      </w:r>
-      <w:proofErr w:type="spellStart"/>
-      <w:r>
-        <w:t>NeurophSearch</w:t>
-      </w:r>
-      <w:proofErr w:type="spellEnd"/>
-      <w:r>
-        <w:t xml:space="preserve"> para imprimir los resultados.</w:t>
-      </w:r>
-    </w:p>
-    <w:p>
-      <w:pPr>
-        <w:numPr>
-          <w:ilvl w:val="2"/>
-          <w:numId w:val="14"/>
-        </w:numPr>
-        <w:rPr>
-          <w:b/>
-        </w:rPr>
-      </w:pPr>
-      <w:proofErr w:type="spellStart"/>
-      <w:r>
-        <w:rPr>
-          <w:b/>
-        </w:rPr>
-        <w:t>advancedLRSearch</w:t>
-      </w:r>
-      <w:proofErr w:type="spellEnd"/>
-      <w:r>
-        <w:rPr>
-          <w:b/>
-        </w:rPr>
-        <w:t xml:space="preserve"> </w:t>
-      </w:r>
-      <w:r>
-        <w:t xml:space="preserve">La única diferencia con respecto a la búsqueda simple es que la avanzada está pensada para admitir combinaciones y entrenar una detrás de otra. Así, tiene los mismos valores de entrada que la función </w:t>
-      </w:r>
-      <w:proofErr w:type="spellStart"/>
-      <w:r>
-        <w:t>simpleSearch</w:t>
-      </w:r>
-      <w:proofErr w:type="spellEnd"/>
-      <w:r>
-        <w:t xml:space="preserve">, pero cambiando el parámetro </w:t>
-      </w:r>
-      <w:proofErr w:type="spellStart"/>
-      <w:r>
-        <w:t>learningRate</w:t>
-      </w:r>
-      <w:proofErr w:type="spellEnd"/>
-      <w:r>
-        <w:t xml:space="preserve"> por una lista de </w:t>
-      </w:r>
-      <w:proofErr w:type="spellStart"/>
-      <w:r>
-        <w:t>LearningRates</w:t>
-      </w:r>
-      <w:proofErr w:type="spellEnd"/>
-      <w:r>
-        <w:t xml:space="preserve"> a estudiar, así como el </w:t>
-      </w:r>
-      <w:proofErr w:type="spellStart"/>
-      <w:r>
-        <w:t>array</w:t>
-      </w:r>
-      <w:proofErr w:type="spellEnd"/>
-      <w:r>
-        <w:t xml:space="preserve"> que define las capaz ocultas y el número de neuronas que hay en cada capa por dos parámetros que indicarán el máximo número de capas ocultas y el número de neuronas que puede haber en cada capa. Con estos datos, irá generando todas las combinaciones de capas ocultas y llamará a la función de entrenamiento basado en varios </w:t>
-      </w:r>
-      <w:proofErr w:type="spellStart"/>
-      <w:r>
-        <w:t>learningRates</w:t>
-      </w:r>
-      <w:proofErr w:type="spellEnd"/>
-      <w:r>
-        <w:t xml:space="preserve"> de </w:t>
-      </w:r>
-      <w:proofErr w:type="spellStart"/>
-      <w:r>
-        <w:t>NeurophSearch</w:t>
-      </w:r>
-      <w:proofErr w:type="spellEnd"/>
-      <w:r>
-        <w:t xml:space="preserve">. </w:t>
-      </w:r>
-    </w:p>
-    <w:p>
-      <w:pPr>
-        <w:numPr>
-          <w:ilvl w:val="2"/>
-          <w:numId w:val="14"/>
-        </w:numPr>
-        <w:rPr>
-          <w:b/>
-        </w:rPr>
-      </w:pPr>
-      <w:proofErr w:type="spellStart"/>
-      <w:r>
-        <w:rPr>
-          <w:b/>
-        </w:rPr>
-        <w:t>findBestNetwork</w:t>
-      </w:r>
-      <w:proofErr w:type="spellEnd"/>
-      <w:r>
-        <w:rPr>
-          <w:b/>
-        </w:rPr>
-        <w:t>:</w:t>
-      </w:r>
-      <w:r>
-        <w:t xml:space="preserve"> Recorre todas las redes neuronales guardadas en la ruta por defecto (</w:t>
-      </w:r>
-      <w:proofErr w:type="spellStart"/>
-      <w:r>
-        <w:t>NeurophSolutions</w:t>
-      </w:r>
-      <w:proofErr w:type="spellEnd"/>
-      <w:r>
-        <w:t>/Networks</w:t>
-      </w:r>
-      <w:r>
-        <w:t>/*.</w:t>
-      </w:r>
-      <w:proofErr w:type="spellStart"/>
-      <w:r>
-        <w:t>nnet</w:t>
-      </w:r>
-      <w:proofErr w:type="spellEnd"/>
-      <w:r>
-        <w:t>) y calculará el error medio cuadrático tras pasar todos los datos de prueba por la red. Una vez haya recorrido todas, imprimirá por pantalla el archivo con la red más prometedora y el error medio cuadrático obtenido.</w:t>
-      </w:r>
-    </w:p>
-    <w:p>
-      <w:pPr>
-        <w:numPr>
-          <w:ilvl w:val="2"/>
-          <w:numId w:val="14"/>
-        </w:numPr>
-        <w:rPr>
-          <w:b/>
-        </w:rPr>
-      </w:pPr>
-      <w:proofErr w:type="spellStart"/>
-      <w:r>
-        <w:rPr>
-          <w:b/>
-        </w:rPr>
-        <w:t>networkTest</w:t>
-      </w:r>
-      <w:proofErr w:type="spellEnd"/>
-      <w:r>
-        <w:rPr>
-          <w:b/>
-        </w:rPr>
-        <w:t xml:space="preserve">: </w:t>
-      </w:r>
-      <w:r>
-        <w:t>Dada la ruta de la red neuronal a testear, genera un archivo csv con el nombre deseado en el que se encuentra la comparativa entre los datos obtenidos y los reales en cada año, para posteriormente generar con un programa como Excel gráficas que representen fielmente los resultados.</w:t>
-      </w:r>
-    </w:p>
-    <w:p>
-      <w:pPr>
-        <w:spacing w:after="0"/>
-        <w:rPr>
-          <w:b/>
-        </w:rPr>
-      </w:pPr>
-      <w:r>
-        <w:rPr>
-          <w:b/>
-        </w:rPr>
-        <w:br w:type="page"/>
-      </w:r>
-    </w:p>
-    <w:p>
-      <w:pPr>
-        <w:numPr>
-          <w:ilvl w:val="1"/>
-          <w:numId w:val="14"/>
-        </w:numPr>
-        <w:rPr>
-          <w:b/>
-        </w:rPr>
-      </w:pPr>
-      <w:proofErr w:type="spellStart"/>
-      <w:r>
-        <w:rPr>
-          <w:b/>
-        </w:rPr>
-        <w:lastRenderedPageBreak/>
-        <w:t>NeurophSearch</w:t>
-      </w:r>
-      <w:proofErr w:type="spellEnd"/>
-      <w:r>
-        <w:rPr>
-          <w:b/>
-        </w:rPr>
-        <w:t xml:space="preserve">: </w:t>
-      </w:r>
-      <w:r>
-        <w:t>Es la clase que conecta directamente con la librería de Neuroph, encargada de realizar las labores de entrenamiento, generación de gráficos, guardar esos gráficos, guardar las redes una vez han finalizado el entrenamiento, etc… De todas las funciones las más relevantes son las relacionadas con el entrenamiento, y el guardado de los datos que se van obteniendo:</w:t>
-      </w:r>
-    </w:p>
-    <w:p>
-      <w:pPr>
-        <w:numPr>
-          <w:ilvl w:val="2"/>
-          <w:numId w:val="14"/>
-        </w:numPr>
-        <w:rPr>
-          <w:b/>
-        </w:rPr>
-      </w:pPr>
-    </w:p>
-    <w:p/>
+    </w:p>
     <w:p/>
     <w:p/>
     <w:p>
@@ -14346,7 +14286,7 @@
       <w:pPr>
         <w:pStyle w:val="Ttulo3"/>
       </w:pPr>
-      <w:bookmarkStart w:id="44" w:name="_Toc484639606"/>
+      <w:bookmarkStart w:id="42" w:name="_Toc484639606"/>
       <w:r>
         <w:rPr>
           <w:noProof/>
@@ -14354,37 +14294,18 @@
         </w:rPr>
         <w:lastRenderedPageBreak/>
         <w:drawing>
-          <wp:anchor distT="0" distB="0" distL="114300" distR="114300" simplePos="0" relativeHeight="251718656" behindDoc="1" locked="0" layoutInCell="1" allowOverlap="1">
+          <wp:anchor distT="0" distB="0" distL="114300" distR="114300" simplePos="0" relativeHeight="251721728" behindDoc="0" locked="0" layoutInCell="1" allowOverlap="1">
             <wp:simplePos x="0" y="0"/>
             <wp:positionH relativeFrom="column">
-              <wp:posOffset>1146759</wp:posOffset>
+              <wp:posOffset>956945</wp:posOffset>
             </wp:positionH>
             <wp:positionV relativeFrom="paragraph">
-              <wp:posOffset>252527</wp:posOffset>
+              <wp:posOffset>432435</wp:posOffset>
             </wp:positionV>
-            <wp:extent cx="5219700" cy="5013325"/>
-            <wp:effectExtent l="1866900" t="0" r="38100" b="73025"/>
-            <wp:wrapTight wrapText="bothSides">
-              <wp:wrapPolygon edited="0">
-                <wp:start x="-158" y="0"/>
-                <wp:lineTo x="-158" y="15759"/>
-                <wp:lineTo x="-7726" y="15759"/>
-                <wp:lineTo x="-7726" y="17072"/>
-                <wp:lineTo x="-7331" y="17072"/>
-                <wp:lineTo x="-7331" y="18385"/>
-                <wp:lineTo x="-5361" y="18385"/>
-                <wp:lineTo x="-5361" y="19699"/>
-                <wp:lineTo x="-3311" y="19699"/>
-                <wp:lineTo x="-3311" y="21012"/>
-                <wp:lineTo x="-1340" y="21012"/>
-                <wp:lineTo x="-1340" y="21668"/>
-                <wp:lineTo x="-315" y="21833"/>
-                <wp:lineTo x="21679" y="21833"/>
-                <wp:lineTo x="21679" y="0"/>
-                <wp:lineTo x="-158" y="0"/>
-              </wp:wrapPolygon>
-            </wp:wrapTight>
-            <wp:docPr id="35" name="Imagen 35"/>
+            <wp:extent cx="5579110" cy="4572000"/>
+            <wp:effectExtent l="1771650" t="152400" r="231140" b="152400"/>
+            <wp:wrapTopAndBottom/>
+            <wp:docPr id="49" name="Imagen 49"/>
             <wp:cNvGraphicFramePr>
               <a:graphicFrameLocks xmlns:a="http://schemas.openxmlformats.org/drawingml/2006/main" noChangeAspect="1"/>
             </wp:cNvGraphicFramePr>
@@ -14392,7 +14313,7 @@
               <a:graphicData uri="http://schemas.openxmlformats.org/drawingml/2006/picture">
                 <pic:pic xmlns:pic="http://schemas.openxmlformats.org/drawingml/2006/picture">
                   <pic:nvPicPr>
-                    <pic:cNvPr id="35" name="Meta.png"/>
+                    <pic:cNvPr id="49" name="Meta.png"/>
                     <pic:cNvPicPr/>
                   </pic:nvPicPr>
                   <pic:blipFill>
@@ -14410,12 +14331,18 @@
                   <pic:spPr>
                     <a:xfrm>
                       <a:off x="0" y="0"/>
-                      <a:ext cx="5219700" cy="5013325"/>
+                      <a:ext cx="5579110" cy="4572000"/>
                     </a:xfrm>
                     <a:prstGeom prst="rect">
                       <a:avLst/>
                     </a:prstGeom>
                     <a:effectLst>
+                      <a:glow rad="139700">
+                        <a:schemeClr val="accent3">
+                          <a:satMod val="175000"/>
+                          <a:alpha val="40000"/>
+                        </a:schemeClr>
+                      </a:glow>
                       <a:outerShdw blurRad="76200" dir="13500000" sy="23000" kx="1200000" algn="br" rotWithShape="0">
                         <a:prstClr val="black">
                           <a:alpha val="20000"/>
@@ -14438,7 +14365,7 @@
       <w:r>
         <w:t>Metaheurísticas</w:t>
       </w:r>
-      <w:bookmarkEnd w:id="44"/>
+      <w:bookmarkEnd w:id="42"/>
     </w:p>
     <w:p>
       <w:r>
@@ -14518,14 +14445,6 @@
           </wp:anchor>
         </w:drawing>
       </w:r>
-    </w:p>
-    <w:p/>
-    <w:p/>
-    <w:p/>
-    <w:p/>
-    <w:p/>
-    <w:p/>
-    <w:p>
       <w:r>
         <w:t>En este caso, dividimos lo relacionado con metaheurísticas en 4 apartados:</w:t>
       </w:r>
@@ -14536,8 +14455,16 @@
           <w:ilvl w:val="0"/>
           <w:numId w:val="14"/>
         </w:numPr>
-      </w:pPr>
-      <w:r>
+        <w:rPr>
+          <w:b/>
+          <w:u w:val="single"/>
+        </w:rPr>
+      </w:pPr>
+      <w:r>
+        <w:rPr>
+          <w:b/>
+          <w:u w:val="single"/>
+        </w:rPr>
         <w:t>Clases de modelos</w:t>
       </w:r>
     </w:p>
@@ -14581,11 +14508,13 @@
           <w:numId w:val="14"/>
         </w:numPr>
         <w:rPr>
+          <w:b/>
           <w:u w:val="single"/>
         </w:rPr>
       </w:pPr>
       <w:r>
         <w:rPr>
+          <w:b/>
           <w:u w:val="single"/>
         </w:rPr>
         <w:t>Clases externas</w:t>
@@ -14625,11 +14554,7 @@
         <w:t xml:space="preserve"> </w:t>
       </w:r>
       <w:r>
-        <w:t xml:space="preserve">es una clase que se utiliza de manera global en el proyecto cada vez que se quiere generar un archivo Excel con formato csv. En este caso, se utiliza para </w:t>
-      </w:r>
-      <w:r>
-        <w:lastRenderedPageBreak/>
-        <w:t>guardar numéricamente los datos que previamente se han mostrado gráficamente a través de LineChartSample.</w:t>
+        <w:t>es una clase que se utiliza de manera global en el proyecto cada vez que se quiere generar un archivo Excel con formato csv. En este caso, se utiliza para guardar numéricamente los datos que previamente se han mostrado gráficamente a través de LineChartSample.</w:t>
       </w:r>
     </w:p>
     <w:p>
@@ -14638,10 +14563,21 @@
           <w:ilvl w:val="0"/>
           <w:numId w:val="15"/>
         </w:numPr>
-      </w:pPr>
-      <w:r>
+        <w:rPr>
+          <w:b/>
+          <w:u w:val="single"/>
+        </w:rPr>
+      </w:pPr>
+      <w:r>
+        <w:rPr>
+          <w:b/>
+          <w:u w:val="single"/>
+        </w:rPr>
+        <w:lastRenderedPageBreak/>
         <w:t>Clase Optimizador</w:t>
       </w:r>
+      <w:bookmarkStart w:id="43" w:name="_GoBack"/>
+      <w:bookmarkEnd w:id="43"/>
     </w:p>
     <w:p>
       <w:pPr>
@@ -14649,15 +14585,17 @@
           <w:ilvl w:val="0"/>
           <w:numId w:val="15"/>
         </w:numPr>
-      </w:pPr>
-      <w:r>
-        <w:t xml:space="preserve">Clases </w:t>
-      </w:r>
-      <w:r>
         <w:rPr>
           <w:b/>
-        </w:rPr>
-        <w:t>“importantes”</w:t>
+          <w:u w:val="single"/>
+        </w:rPr>
+      </w:pPr>
+      <w:r>
+        <w:rPr>
+          <w:b/>
+          <w:u w:val="single"/>
+        </w:rPr>
+        <w:t>Clases “importantes”</w:t>
       </w:r>
     </w:p>
     <w:p>
@@ -14711,12 +14649,12 @@
       <w:pPr>
         <w:pStyle w:val="Ttulo3"/>
       </w:pPr>
-      <w:bookmarkStart w:id="45" w:name="_Toc484639607"/>
+      <w:bookmarkStart w:id="44" w:name="_Toc484639607"/>
       <w:r>
         <w:lastRenderedPageBreak/>
         <w:t>Optimizadores de metaheurísticas</w:t>
       </w:r>
-      <w:bookmarkEnd w:id="45"/>
+      <w:bookmarkEnd w:id="44"/>
     </w:p>
     <w:p>
       <w:r>
@@ -14949,24 +14887,24 @@
       <w:pPr>
         <w:pStyle w:val="Ttulo1"/>
       </w:pPr>
-      <w:bookmarkStart w:id="46" w:name="_Toc484453333"/>
-      <w:bookmarkStart w:id="47" w:name="_Toc484639608"/>
+      <w:bookmarkStart w:id="45" w:name="_Toc484453333"/>
+      <w:bookmarkStart w:id="46" w:name="_Toc484639608"/>
       <w:r>
         <w:lastRenderedPageBreak/>
         <w:t>EXPERIMENTOS (&lt;10 págs.)</w:t>
       </w:r>
+      <w:bookmarkEnd w:id="45"/>
       <w:bookmarkEnd w:id="46"/>
+    </w:p>
+    <w:p>
+      <w:pPr>
+        <w:pStyle w:val="Ttulo2"/>
+      </w:pPr>
+      <w:bookmarkStart w:id="47" w:name="_Toc484639609"/>
+      <w:r>
+        <w:t>Redes Neuronales</w:t>
+      </w:r>
       <w:bookmarkEnd w:id="47"/>
-    </w:p>
-    <w:p>
-      <w:pPr>
-        <w:pStyle w:val="Ttulo2"/>
-      </w:pPr>
-      <w:bookmarkStart w:id="48" w:name="_Toc484639609"/>
-      <w:r>
-        <w:t>Redes Neuronales</w:t>
-      </w:r>
-      <w:bookmarkEnd w:id="48"/>
     </w:p>
     <w:p>
       <w:r>
@@ -15101,11 +15039,11 @@
       <w:pPr>
         <w:pStyle w:val="Ttulo2"/>
       </w:pPr>
-      <w:bookmarkStart w:id="49" w:name="_Toc484639610"/>
+      <w:bookmarkStart w:id="48" w:name="_Toc484639610"/>
       <w:r>
         <w:t>Metaheurísticas</w:t>
       </w:r>
-      <w:bookmarkEnd w:id="49"/>
+      <w:bookmarkEnd w:id="48"/>
     </w:p>
     <w:p>
       <w:r>
@@ -15290,8 +15228,8 @@
       <w:pPr>
         <w:pStyle w:val="Ttulo1"/>
       </w:pPr>
-      <w:bookmarkStart w:id="50" w:name="_Toc484453334"/>
-      <w:bookmarkStart w:id="51" w:name="_Toc484639611"/>
+      <w:bookmarkStart w:id="49" w:name="_Toc484453334"/>
+      <w:bookmarkStart w:id="50" w:name="_Toc484639611"/>
       <w:r>
         <w:lastRenderedPageBreak/>
         <w:t xml:space="preserve">CONCLUSIONES Y TRABAJOS FUTUROS (2 </w:t>
@@ -15304,8 +15242,8 @@
       <w:r>
         <w:t>)</w:t>
       </w:r>
+      <w:bookmarkEnd w:id="49"/>
       <w:bookmarkEnd w:id="50"/>
-      <w:bookmarkEnd w:id="51"/>
     </w:p>
     <w:p>
       <w:r>
@@ -15520,7 +15458,7 @@
           <w:rPr>
             <w:noProof/>
           </w:rPr>
-          <w:t>34</w:t>
+          <w:t>35</w:t>
         </w:r>
         <w:r>
           <w:fldChar w:fldCharType="end"/>
@@ -18968,7 +18906,7 @@
 </file>
 
 <file path=customXml/itemProps1.xml><?xml version="1.0" encoding="utf-8"?>
-<ds:datastoreItem xmlns:ds="http://schemas.openxmlformats.org/officeDocument/2006/customXml" ds:itemID="{8C845C46-C776-43BE-A20F-968807F27882}">
+<ds:datastoreItem xmlns:ds="http://schemas.openxmlformats.org/officeDocument/2006/customXml" ds:itemID="{C1080065-3840-4660-9580-5D6424EFA177}">
   <ds:schemaRefs>
     <ds:schemaRef ds:uri="http://schemas.openxmlformats.org/officeDocument/2006/bibliography"/>
   </ds:schemaRefs>

</xml_diff>

<commit_message>
memoria y lsfi quitadas funciones basura
</commit_message>
<xml_diff>
--- a/TFG_GII+GIS_CesarValdes.docx
+++ b/TFG_GII+GIS_CesarValdes.docx
@@ -4697,55 +4697,7 @@
         </w:rPr>
       </w:pPr>
       <w:r>
-        <w:t xml:space="preserve">La mayoría de los siguientes trabajos se han centrado en probar el rendimiento de los diferentes algoritmos evolutivos cuando son aplicados a este problema, tales como </w:t>
-      </w:r>
-      <w:proofErr w:type="spellStart"/>
-      <w:r>
-        <w:t>Particle</w:t>
-      </w:r>
-      <w:proofErr w:type="spellEnd"/>
-      <w:r>
-        <w:t xml:space="preserve"> </w:t>
-      </w:r>
-      <w:proofErr w:type="spellStart"/>
-      <w:r>
-        <w:t>Swarm</w:t>
-      </w:r>
-      <w:proofErr w:type="spellEnd"/>
-      <w:r>
-        <w:t xml:space="preserve"> </w:t>
-      </w:r>
-      <w:proofErr w:type="spellStart"/>
-      <w:r>
-        <w:t>Optimization</w:t>
-      </w:r>
-      <w:proofErr w:type="spellEnd"/>
-      <w:r>
-        <w:t xml:space="preserve"> (PSO) [4,5]) o algunas aproximaciones hibridas basadas en PSO y </w:t>
-      </w:r>
-      <w:proofErr w:type="spellStart"/>
-      <w:r>
-        <w:t>Ant</w:t>
-      </w:r>
-      <w:proofErr w:type="spellEnd"/>
-      <w:r>
-        <w:t xml:space="preserve"> </w:t>
-      </w:r>
-      <w:proofErr w:type="spellStart"/>
-      <w:r>
-        <w:t>Colony</w:t>
-      </w:r>
-      <w:proofErr w:type="spellEnd"/>
-      <w:r>
-        <w:t xml:space="preserve"> </w:t>
-      </w:r>
-      <w:proofErr w:type="spellStart"/>
-      <w:r>
-        <w:t>Optimizacion</w:t>
-      </w:r>
-      <w:proofErr w:type="spellEnd"/>
-      <w:r>
-        <w:t xml:space="preserve"> (ACO) [7]. Otro acercamiento hibrido fusionando PSO y GA ha sido reportado recientemente en [6,8,10] para la estimación de demanda energética en China. Otros acercamientos se han elaborado en modelos de predicción con un acercamiento distinto que las exponenciales usadas en [3]. Así, en [11], diversos nuevos modelos han estado basados en funciones alternativas exponenciales y logarítmicas, optimizados por un algoritmo genético en tiempo real.</w:t>
+        <w:t>La mayoría de los siguientes trabajos se han centrado en probar el rendimiento de los diferentes algoritmos evolutivos cuando son aplicados a este problema, tales como Particle Swarm Optimization (PSO) [4,5]) o algunas aproximaciones hibridas basadas en PSO y Ant Colony Optimizacion (ACO) [7]. Otro acercamiento hibrido fusionando PSO y GA ha sido reportado recientemente en [6,8,10] para la estimación de demanda energética en China. Otros acercamientos se han elaborado en modelos de predicción con un acercamiento distinto que las exponenciales usadas en [3]. Así, en [11], diversos nuevos modelos han estado basados en funciones alternativas exponenciales y logarítmicas, optimizados por un algoritmo genético en tiempo real.</w:t>
       </w:r>
       <w:r>
         <w:br w:type="page"/>
@@ -5480,28 +5432,12 @@
       <w:r>
         <w:t xml:space="preserve">, </w:t>
       </w:r>
-      <w:proofErr w:type="spellStart"/>
       <w:r>
         <w:rPr>
           <w:i/>
         </w:rPr>
-        <w:t>Feature</w:t>
-      </w:r>
-      <w:proofErr w:type="spellEnd"/>
-      <w:r>
-        <w:rPr>
-          <w:i/>
-        </w:rPr>
-        <w:t xml:space="preserve"> </w:t>
-      </w:r>
-      <w:proofErr w:type="spellStart"/>
-      <w:r>
-        <w:rPr>
-          <w:i/>
-        </w:rPr>
-        <w:t>Selection</w:t>
-      </w:r>
-      <w:proofErr w:type="spellEnd"/>
+        <w:t>Feature Selection</w:t>
+      </w:r>
       <w:r>
         <w:t xml:space="preserve"> (FS). Esta tarea es muy importante en problemas de clasificación y regresión supervisadas ya que al introducir características innecesarias en el proceso de entrenamiento se produce un aumento del coste y tiempo de procesamiento mientras que se degrada la propia predicción ya que se </w:t>
       </w:r>
@@ -5534,28 +5470,12 @@
       <w:r>
         <w:t xml:space="preserve">Independientemente del rendimiento del modelo, que preserva la mayoría de la información que proviene de los datos. Es conocido como </w:t>
       </w:r>
-      <w:proofErr w:type="spellStart"/>
       <w:r>
         <w:rPr>
           <w:i/>
         </w:rPr>
-        <w:t>filter</w:t>
-      </w:r>
-      <w:proofErr w:type="spellEnd"/>
-      <w:r>
-        <w:rPr>
-          <w:i/>
-        </w:rPr>
-        <w:t xml:space="preserve"> </w:t>
-      </w:r>
-      <w:proofErr w:type="spellStart"/>
-      <w:r>
-        <w:rPr>
-          <w:i/>
-        </w:rPr>
-        <w:t>method</w:t>
-      </w:r>
-      <w:proofErr w:type="spellEnd"/>
+        <w:t>filter method</w:t>
+      </w:r>
       <w:r>
         <w:t xml:space="preserve"> para selección de características</w:t>
       </w:r>
@@ -5571,44 +5491,26 @@
       <w:r>
         <w:t xml:space="preserve">En función del rendimiento del modelo, que selecciona directamente un subconjunto de características del total, de manera que el rendimiento del modelo se mejore o al menos no empeore. Conocido como </w:t>
       </w:r>
-      <w:proofErr w:type="spellStart"/>
       <w:r>
         <w:rPr>
           <w:i/>
         </w:rPr>
-        <w:t>wrapper</w:t>
-      </w:r>
-      <w:proofErr w:type="spellEnd"/>
+        <w:t>wrapper method</w:t>
+      </w:r>
+      <w:r>
+        <w:t>. Generalmente resultan más potentes que los de filtrado, aunque el coste computacional sea más elevado.</w:t>
+      </w:r>
+    </w:p>
+    <w:p>
+      <w:r>
+        <w:t>El filtrado de características se puede realizar mediante cualquier algoritmo de búsqueda como ascenso de colinas (</w:t>
+      </w:r>
       <w:r>
         <w:rPr>
           <w:i/>
         </w:rPr>
-        <w:t xml:space="preserve"> </w:t>
-      </w:r>
-      <w:proofErr w:type="spellStart"/>
-      <w:r>
-        <w:rPr>
-          <w:i/>
-        </w:rPr>
-        <w:t>method</w:t>
-      </w:r>
-      <w:proofErr w:type="spellEnd"/>
-      <w:r>
-        <w:t>. Generalmente resultan más potentes que los de filtrado, aunque el coste computacional sea más elevado.</w:t>
-      </w:r>
-    </w:p>
-    <w:p>
-      <w:r>
-        <w:t>El filtrado de características se puede realizar mediante cualquier algoritmo de búsqueda como ascenso de colinas (</w:t>
-      </w:r>
-      <w:proofErr w:type="spellStart"/>
-      <w:r>
-        <w:rPr>
-          <w:i/>
-        </w:rPr>
         <w:t>hill-climbing</w:t>
       </w:r>
-      <w:proofErr w:type="spellEnd"/>
       <w:r>
         <w:t>), voraz (</w:t>
       </w:r>
@@ -6323,19 +6225,11 @@
       <w:r>
         <w:t>Al utilizar la salida de la metaheurística (en la cual se indica que parámetros son desechables) en los parámetros de entrada de nuestra red neuronal estaremos introduciendo un filtrado en nuestra red, y previsiblemente teniendo una mejor predicción que la propia metaheurística debido a la superior capacidad que nos proporcional las redes neuronales. Consiguiendo así un método “</w:t>
       </w:r>
-      <w:proofErr w:type="spellStart"/>
       <w:r>
         <w:rPr>
           <w:i/>
         </w:rPr>
-        <w:t>semi</w:t>
-      </w:r>
-      <w:proofErr w:type="spellEnd"/>
-      <w:r>
-        <w:rPr>
-          <w:i/>
-        </w:rPr>
-        <w:t>-analítico</w:t>
+        <w:t>semi-analítico</w:t>
       </w:r>
       <w:r>
         <w:rPr>
@@ -6371,21 +6265,7 @@
         <w:rPr>
           <w:color w:val="FF0000"/>
         </w:rPr>
-        <w:t xml:space="preserve">Continuar con lo que me dijo Abraham, proceso analítico </w:t>
-      </w:r>
-      <w:proofErr w:type="gramStart"/>
-      <w:r>
-        <w:rPr>
-          <w:color w:val="FF0000"/>
-        </w:rPr>
-        <w:t>meta  y</w:t>
-      </w:r>
-      <w:proofErr w:type="gramEnd"/>
-      <w:r>
-        <w:rPr>
-          <w:color w:val="FF0000"/>
-        </w:rPr>
-        <w:t xml:space="preserve"> no analítico la red, lo que queremos hacer, tal cual… Quien ha tratado y los intereses</w:t>
+        <w:t>Continuar con lo que me dijo Abraham, proceso analítico meta  y no analítico la red, lo que queremos hacer, tal cual… Quien ha tratado y los intereses</w:t>
       </w:r>
     </w:p>
     <w:p>
@@ -6535,13 +6415,8 @@
         </w:numPr>
       </w:pPr>
       <w:r>
-        <w:t xml:space="preserve">Familiarizarme más con los entornos de desarrollo cono Eclipse, NetBeans o </w:t>
-      </w:r>
-      <w:proofErr w:type="spellStart"/>
-      <w:r>
-        <w:t>PyCharm</w:t>
-      </w:r>
-      <w:proofErr w:type="spellEnd"/>
+        <w:t>Familiarizarme más con los entornos de desarrollo cono Eclipse, NetBeans o PyCharm</w:t>
+      </w:r>
     </w:p>
     <w:p>
       <w:pPr>
@@ -7376,15 +7251,7 @@
         </w:rPr>
       </w:pPr>
       <w:r>
-        <w:t xml:space="preserve">Para establecer un paralelismo entre ambos modelos definiremos Xi como entrada, </w:t>
-      </w:r>
-      <w:proofErr w:type="spellStart"/>
-      <w:r>
-        <w:t>Wi</w:t>
-      </w:r>
-      <w:proofErr w:type="spellEnd"/>
-      <w:r>
-        <w:t xml:space="preserve"> como el peso, J como la salida y </w:t>
+        <w:t xml:space="preserve">Para establecer un paralelismo entre ambos modelos definiremos Xi como entrada, Wi como el peso, J como la salida y </w:t>
       </w:r>
       <m:oMath>
         <m:r>
@@ -7461,14 +7328,7 @@
         <w:rPr>
           <w:rFonts w:eastAsiaTheme="minorEastAsia"/>
         </w:rPr>
-        <w:t xml:space="preserve"> neurona anterior por el axón, </w:t>
-      </w:r>
-      <w:proofErr w:type="spellStart"/>
-      <w:r>
-        <w:rPr>
-          <w:rFonts w:eastAsiaTheme="minorEastAsia"/>
-        </w:rPr>
-        <w:t>W</w:t>
+        <w:t xml:space="preserve"> neurona anterior por el axón, W</w:t>
       </w:r>
       <w:r>
         <w:rPr>
@@ -7477,7 +7337,6 @@
         </w:rPr>
         <w:t>i</w:t>
       </w:r>
-      <w:proofErr w:type="spellEnd"/>
       <w:r>
         <w:rPr>
           <w:rFonts w:eastAsiaTheme="minorEastAsia"/>
@@ -7535,11 +7394,7 @@
         <w:t>i</w:t>
       </w:r>
       <w:r>
-        <w:t xml:space="preserve"> será el valor de la neurona anterior, </w:t>
-      </w:r>
-      <w:proofErr w:type="spellStart"/>
-      <w:r>
-        <w:t>W</w:t>
+        <w:t xml:space="preserve"> será el valor de la neurona anterior, W</w:t>
       </w:r>
       <w:r>
         <w:rPr>
@@ -7547,7 +7402,6 @@
         </w:rPr>
         <w:t>i</w:t>
       </w:r>
-      <w:proofErr w:type="spellEnd"/>
       <w:r>
         <w:t xml:space="preserve"> el peso de la conexión, </w:t>
       </w:r>
@@ -7722,49 +7576,7 @@
         <w:rPr>
           <w:color w:val="FF0000"/>
         </w:rPr>
-        <w:t xml:space="preserve">Hay varios tipos perceptrón, </w:t>
-      </w:r>
-      <w:proofErr w:type="spellStart"/>
-      <w:r>
-        <w:rPr>
-          <w:color w:val="FF0000"/>
-        </w:rPr>
-        <w:t>bla</w:t>
-      </w:r>
-      <w:proofErr w:type="spellEnd"/>
-      <w:r>
-        <w:rPr>
-          <w:color w:val="FF0000"/>
-        </w:rPr>
-        <w:t xml:space="preserve"> </w:t>
-      </w:r>
-      <w:proofErr w:type="spellStart"/>
-      <w:r>
-        <w:rPr>
-          <w:color w:val="FF0000"/>
-        </w:rPr>
-        <w:t>bla</w:t>
-      </w:r>
-      <w:proofErr w:type="spellEnd"/>
-      <w:r>
-        <w:rPr>
-          <w:color w:val="FF0000"/>
-        </w:rPr>
-        <w:t xml:space="preserve">, nos centramos en la </w:t>
-      </w:r>
-      <w:proofErr w:type="spellStart"/>
-      <w:r>
-        <w:rPr>
-          <w:color w:val="FF0000"/>
-        </w:rPr>
-        <w:t>multilayer</w:t>
-      </w:r>
-      <w:proofErr w:type="spellEnd"/>
-      <w:r>
-        <w:rPr>
-          <w:color w:val="FF0000"/>
-        </w:rPr>
-        <w:t>.</w:t>
+        <w:t>Hay varios tipos perceptrón, bla bla, nos centramos en la multilayer.</w:t>
       </w:r>
     </w:p>
     <w:p>
@@ -7818,90 +7630,20 @@
         <w:rPr>
           <w:color w:val="FF0000"/>
         </w:rPr>
-        <w:t xml:space="preserve">Hablar un poco de </w:t>
-      </w:r>
-      <w:proofErr w:type="spellStart"/>
-      <w:r>
+        <w:t>Hablar un poco de metah: técnicas algorítmicas para resolver problemas complejos, hay unas cuantas, bla bla.</w:t>
+      </w:r>
+    </w:p>
+    <w:p>
+      <w:pPr>
         <w:rPr>
           <w:color w:val="FF0000"/>
         </w:rPr>
-        <w:t>metah</w:t>
-      </w:r>
-      <w:proofErr w:type="spellEnd"/>
+      </w:pPr>
       <w:r>
         <w:rPr>
           <w:color w:val="FF0000"/>
         </w:rPr>
-        <w:t xml:space="preserve">: técnicas algorítmicas para resolver problemas complejos, hay unas cuantas, </w:t>
-      </w:r>
-      <w:proofErr w:type="spellStart"/>
-      <w:r>
-        <w:rPr>
-          <w:color w:val="FF0000"/>
-        </w:rPr>
-        <w:t>bla</w:t>
-      </w:r>
-      <w:proofErr w:type="spellEnd"/>
-      <w:r>
-        <w:rPr>
-          <w:color w:val="FF0000"/>
-        </w:rPr>
-        <w:t xml:space="preserve"> </w:t>
-      </w:r>
-      <w:proofErr w:type="spellStart"/>
-      <w:r>
-        <w:rPr>
-          <w:color w:val="FF0000"/>
-        </w:rPr>
-        <w:t>bla</w:t>
-      </w:r>
-      <w:proofErr w:type="spellEnd"/>
-      <w:r>
-        <w:rPr>
-          <w:color w:val="FF0000"/>
-        </w:rPr>
-        <w:t>.</w:t>
-      </w:r>
-    </w:p>
-    <w:p>
-      <w:pPr>
-        <w:rPr>
-          <w:color w:val="FF0000"/>
-        </w:rPr>
-      </w:pPr>
-      <w:r>
-        <w:rPr>
-          <w:color w:val="FF0000"/>
-        </w:rPr>
-        <w:t xml:space="preserve">Y la concreta que yo he implementado GRASP, desde el </w:t>
-      </w:r>
-      <w:proofErr w:type="spellStart"/>
-      <w:r>
-        <w:rPr>
-          <w:color w:val="FF0000"/>
-        </w:rPr>
-        <w:t>puntod</w:t>
-      </w:r>
-      <w:proofErr w:type="spellEnd"/>
-      <w:r>
-        <w:rPr>
-          <w:color w:val="FF0000"/>
-        </w:rPr>
-        <w:t xml:space="preserve"> e vista </w:t>
-      </w:r>
-      <w:proofErr w:type="spellStart"/>
-      <w:r>
-        <w:rPr>
-          <w:color w:val="FF0000"/>
-        </w:rPr>
-        <w:t>algoritmico</w:t>
-      </w:r>
-      <w:proofErr w:type="spellEnd"/>
-      <w:r>
-        <w:rPr>
-          <w:color w:val="FF0000"/>
-        </w:rPr>
-        <w:t xml:space="preserve">. </w:t>
+        <w:t xml:space="preserve">Y la concreta que yo he implementado GRASP, desde el puntod e vista algoritmico. </w:t>
       </w:r>
     </w:p>
     <w:p>
@@ -7934,15 +7676,7 @@
       <w:bookmarkStart w:id="10" w:name="_Toc484703235"/>
       <w:r>
         <w:lastRenderedPageBreak/>
-        <w:t xml:space="preserve">DESCRIPCIÓN INFORMÁTICA (&lt;15 </w:t>
-      </w:r>
-      <w:proofErr w:type="spellStart"/>
-      <w:r>
-        <w:t>págs</w:t>
-      </w:r>
-      <w:proofErr w:type="spellEnd"/>
-      <w:r>
-        <w:t>)</w:t>
+        <w:t>DESCRIPCIÓN INFORMÁTICA (&lt;15 págs)</w:t>
       </w:r>
       <w:bookmarkEnd w:id="9"/>
       <w:bookmarkEnd w:id="10"/>
@@ -8185,15 +7919,7 @@
     </w:p>
     <w:p>
       <w:r>
-        <w:t xml:space="preserve">Es un lenguaje nacido a finales de los años 80 de la mano de Guido van </w:t>
-      </w:r>
-      <w:proofErr w:type="spellStart"/>
-      <w:r>
-        <w:t>Rossum</w:t>
-      </w:r>
-      <w:proofErr w:type="spellEnd"/>
-      <w:r>
-        <w:t>, un</w:t>
+        <w:t>Es un lenguaje nacido a finales de los años 80 de la mano de Guido van Rossum, un</w:t>
       </w:r>
       <w:r>
         <w:t xml:space="preserve"> holandés que desarrolló este lenguaje de programación para el Centro para las Matemáticas y la Informática de los Países Bajos con la intención de sustituir al lenguaje ABC, que a su vez surgió como alternativa a BASIC.</w:t>
@@ -8234,15 +7960,7 @@
         </w:numPr>
       </w:pPr>
       <w:r>
-        <w:t xml:space="preserve">Propósito general: Puede ser utilizado con diversos </w:t>
-      </w:r>
-      <w:proofErr w:type="spellStart"/>
-      <w:r>
-        <w:t>propositos</w:t>
-      </w:r>
-      <w:proofErr w:type="spellEnd"/>
-      <w:r>
-        <w:t>.</w:t>
+        <w:t>Propósito general: Puede ser utilizado con diversos propositos.</w:t>
       </w:r>
     </w:p>
     <w:p>
@@ -8264,15 +7982,7 @@
         </w:numPr>
       </w:pPr>
       <w:r>
-        <w:t xml:space="preserve">Open </w:t>
-      </w:r>
-      <w:proofErr w:type="spellStart"/>
-      <w:r>
-        <w:t>Source</w:t>
-      </w:r>
-      <w:proofErr w:type="spellEnd"/>
-      <w:r>
-        <w:t>: El código puede ser visto por cualquiera que lo desee, además gracias a esto es gratuito.</w:t>
+        <w:t>Open Source: El código puede ser visto por cualquiera que lo desee, además gracias a esto es gratuito.</w:t>
       </w:r>
     </w:p>
     <w:p>
@@ -8294,21 +8004,8 @@
           <w:numId w:val="9"/>
         </w:numPr>
       </w:pPr>
-      <w:proofErr w:type="spellStart"/>
-      <w:r>
-        <w:t>Tipado</w:t>
-      </w:r>
-      <w:proofErr w:type="spellEnd"/>
-      <w:r>
-        <w:t xml:space="preserve"> dinámico: Las variables pueden tomar valores de distinto tipo sin que </w:t>
-      </w:r>
-      <w:proofErr w:type="spellStart"/>
-      <w:r>
-        <w:t>ésto</w:t>
-      </w:r>
-      <w:proofErr w:type="spellEnd"/>
-      <w:r>
-        <w:t xml:space="preserve"> produzca un fallo.</w:t>
+      <w:r>
+        <w:t>Tipado dinámico: Las variables pueden tomar valores de distinto tipo sin que ésto produzca un fallo.</w:t>
       </w:r>
     </w:p>
     <w:p>
@@ -8319,15 +8016,7 @@
         </w:numPr>
       </w:pPr>
       <w:r>
-        <w:t xml:space="preserve">Extensa colección de librerías tanto </w:t>
-      </w:r>
-      <w:proofErr w:type="spellStart"/>
-      <w:r>
-        <w:t>built</w:t>
-      </w:r>
-      <w:proofErr w:type="spellEnd"/>
-      <w:r>
-        <w:t>-in como en la web.</w:t>
+        <w:t>Extensa colección de librerías tanto built-in como en la web.</w:t>
       </w:r>
     </w:p>
     <w:p>
@@ -8338,31 +8027,7 @@
         </w:numPr>
       </w:pPr>
       <w:r>
-        <w:t xml:space="preserve">Sintaxis </w:t>
-      </w:r>
-      <w:proofErr w:type="spellStart"/>
-      <w:r>
-        <w:t>indentada</w:t>
-      </w:r>
-      <w:proofErr w:type="spellEnd"/>
-      <w:r>
-        <w:t xml:space="preserve">: Python utiliza la </w:t>
-      </w:r>
-      <w:proofErr w:type="spellStart"/>
-      <w:r>
-        <w:t>indentación</w:t>
-      </w:r>
-      <w:proofErr w:type="spellEnd"/>
-      <w:r>
-        <w:t xml:space="preserve"> para diferenciar los bloques de código. De esta manera los programadores </w:t>
-      </w:r>
-      <w:proofErr w:type="spellStart"/>
-      <w:r>
-        <w:t>estan</w:t>
-      </w:r>
-      <w:proofErr w:type="spellEnd"/>
-      <w:r>
-        <w:t xml:space="preserve"> obligados a usar el mismo estilo, lo que facilita la similitud y entendimiento de código.</w:t>
+        <w:t>Sintaxis indentada: Python utiliza la indentación para diferenciar los bloques de código. De esta manera los programadores estan obligados a usar el mismo estilo, lo que facilita la similitud y entendimiento de código.</w:t>
       </w:r>
     </w:p>
     <w:p>
@@ -8374,15 +8039,7 @@
         <w:spacing w:after="0"/>
       </w:pPr>
       <w:r>
-        <w:t xml:space="preserve">Multitarea: Compatible con el uso de </w:t>
-      </w:r>
-      <w:proofErr w:type="spellStart"/>
-      <w:r>
-        <w:t>threads</w:t>
-      </w:r>
-      <w:proofErr w:type="spellEnd"/>
-      <w:r>
-        <w:t xml:space="preserve"> y concurrencia.</w:t>
+        <w:t>Multitarea: Compatible con el uso de threads y concurrencia.</w:t>
       </w:r>
     </w:p>
     <w:p>
@@ -8395,15 +8052,7 @@
         <w:spacing w:after="0"/>
       </w:pPr>
       <w:r>
-        <w:t xml:space="preserve">Este lenguaje se utilizó en los primeros meses, junto a la librería </w:t>
-      </w:r>
-      <w:proofErr w:type="spellStart"/>
-      <w:r>
-        <w:t>PyBrain</w:t>
-      </w:r>
-      <w:proofErr w:type="spellEnd"/>
-      <w:r>
-        <w:t xml:space="preserve"> (punto 4.2.1), pero debido a la poca documentación y al aparente estado de abandono en el que se encontraba la librería se decidió hacer un cambio de lenguaje y librerías a Java y Neuroph.</w:t>
+        <w:t>Este lenguaje se utilizó en los primeros meses, junto a la librería PyBrain (punto 4.2.1), pero debido a la poca documentación y al aparente estado de abandono en el que se encontraba la librería se decidió hacer un cambio de lenguaje y librerías a Java y Neuroph.</w:t>
       </w:r>
     </w:p>
     <w:p>
@@ -8559,31 +8208,7 @@
     </w:p>
     <w:p>
       <w:r>
-        <w:t xml:space="preserve">Se </w:t>
-      </w:r>
-      <w:proofErr w:type="spellStart"/>
-      <w:r>
-        <w:t>creo</w:t>
-      </w:r>
-      <w:proofErr w:type="spellEnd"/>
-      <w:r>
-        <w:t xml:space="preserve"> a principios de los 90 y fue desarrollado por James </w:t>
-      </w:r>
-      <w:proofErr w:type="spellStart"/>
-      <w:r>
-        <w:t>Gosling</w:t>
-      </w:r>
-      <w:proofErr w:type="spellEnd"/>
-      <w:r>
-        <w:t xml:space="preserve"> (</w:t>
-      </w:r>
-      <w:proofErr w:type="spellStart"/>
-      <w:r>
-        <w:t>Sun</w:t>
-      </w:r>
-      <w:proofErr w:type="spellEnd"/>
-      <w:r>
-        <w:t xml:space="preserve"> Microsystems). El objetivo era crear un lenguaje independiente de la plataforma y un entorno (JVM) ligero y gratuito para que las aplicaciones se pudieran ejecutar en la mayor parte de plataformas.</w:t>
+        <w:t>Se creo a principios de los 90 y fue desarrollado por James Gosling (Sun Microsystems). El objetivo era crear un lenguaje independiente de la plataforma y un entorno (JVM) ligero y gratuito para que las aplicaciones se pudieran ejecutar en la mayor parte de plataformas.</w:t>
       </w:r>
     </w:p>
     <w:p>
@@ -8605,31 +8230,7 @@
         </w:numPr>
       </w:pPr>
       <w:r>
-        <w:t xml:space="preserve">Compilado e interpretado: El código fuente se traduce a </w:t>
-      </w:r>
-      <w:proofErr w:type="spellStart"/>
-      <w:r>
-        <w:t>bytecode</w:t>
-      </w:r>
-      <w:proofErr w:type="spellEnd"/>
-      <w:r>
-        <w:t xml:space="preserve"> (.</w:t>
-      </w:r>
-      <w:proofErr w:type="spellStart"/>
-      <w:r>
-        <w:t>class</w:t>
-      </w:r>
-      <w:proofErr w:type="spellEnd"/>
-      <w:r>
-        <w:t xml:space="preserve">) los cuales serán interpretados por la </w:t>
-      </w:r>
-      <w:proofErr w:type="spellStart"/>
-      <w:r>
-        <w:t>maquina</w:t>
-      </w:r>
-      <w:proofErr w:type="spellEnd"/>
-      <w:r>
-        <w:t xml:space="preserve"> virtual de Java.</w:t>
+        <w:t>Compilado e interpretado: El código fuente se traduce a bytecode (.class) los cuales serán interpretados por la maquina virtual de Java.</w:t>
       </w:r>
     </w:p>
     <w:p>
@@ -8662,39 +8263,7 @@
         </w:numPr>
       </w:pPr>
       <w:r>
-        <w:t xml:space="preserve">Multiplataforma: Dado que el </w:t>
-      </w:r>
-      <w:proofErr w:type="spellStart"/>
-      <w:r>
-        <w:t>bytecode</w:t>
-      </w:r>
-      <w:proofErr w:type="spellEnd"/>
-      <w:r>
-        <w:t xml:space="preserve"> es independiente del sistema, simplemente se tiene que implementar una máquina virtual para que cada sistema sea capaz de ejecutarlo. (</w:t>
-      </w:r>
-      <w:proofErr w:type="spellStart"/>
-      <w:r>
-        <w:t>Write</w:t>
-      </w:r>
-      <w:proofErr w:type="spellEnd"/>
-      <w:r>
-        <w:t xml:space="preserve"> </w:t>
-      </w:r>
-      <w:proofErr w:type="gramStart"/>
-      <w:r>
-        <w:t>once run</w:t>
-      </w:r>
-      <w:proofErr w:type="gramEnd"/>
-      <w:r>
-        <w:t xml:space="preserve"> </w:t>
-      </w:r>
-      <w:proofErr w:type="spellStart"/>
-      <w:r>
-        <w:t>anywhere</w:t>
-      </w:r>
-      <w:proofErr w:type="spellEnd"/>
-      <w:r>
-        <w:t>)</w:t>
+        <w:t>Multiplataforma: Dado que el bytecode es independiente del sistema, simplemente se tiene que implementar una máquina virtual para que cada sistema sea capaz de ejecutarlo. (Write once run anywhere)</w:t>
       </w:r>
     </w:p>
     <w:p>
@@ -8705,13 +8274,8 @@
         </w:numPr>
       </w:pPr>
       <w:r>
-        <w:t xml:space="preserve">Open </w:t>
-      </w:r>
-      <w:proofErr w:type="spellStart"/>
-      <w:r>
-        <w:t>Source</w:t>
-      </w:r>
-      <w:proofErr w:type="spellEnd"/>
+        <w:t>Open Source</w:t>
+      </w:r>
     </w:p>
     <w:p>
       <w:pPr>
@@ -8731,13 +8295,8 @@
           <w:numId w:val="8"/>
         </w:numPr>
       </w:pPr>
-      <w:proofErr w:type="spellStart"/>
-      <w:r>
-        <w:t>Tipado</w:t>
-      </w:r>
-      <w:proofErr w:type="spellEnd"/>
-      <w:r>
-        <w:t xml:space="preserve"> estático: Los tipos de las variables deben estar definidos, y nunca pueden tomar un valor que no sea de dicho tipo.</w:t>
+      <w:r>
+        <w:t>Tipado estático: Los tipos de las variables deben estar definidos, y nunca pueden tomar un valor que no sea de dicho tipo.</w:t>
       </w:r>
     </w:p>
     <w:p>
@@ -8749,15 +8308,7 @@
       </w:pPr>
       <w:r>
         <w:lastRenderedPageBreak/>
-        <w:t xml:space="preserve">Extensa colección de librerías tanto </w:t>
-      </w:r>
-      <w:proofErr w:type="spellStart"/>
-      <w:r>
-        <w:t>built</w:t>
-      </w:r>
-      <w:proofErr w:type="spellEnd"/>
-      <w:r>
-        <w:t>-in como en la web.</w:t>
+        <w:t>Extensa colección de librerías tanto built-in como en la web.</w:t>
       </w:r>
     </w:p>
     <w:p>
@@ -8768,23 +8319,7 @@
         </w:numPr>
       </w:pPr>
       <w:r>
-        <w:t xml:space="preserve">Sintaxis no </w:t>
-      </w:r>
-      <w:proofErr w:type="spellStart"/>
-      <w:r>
-        <w:t>indentada</w:t>
-      </w:r>
-      <w:proofErr w:type="spellEnd"/>
-      <w:r>
-        <w:t xml:space="preserve">: La sintaxis de java no funciona mediante </w:t>
-      </w:r>
-      <w:proofErr w:type="spellStart"/>
-      <w:r>
-        <w:t>indentación</w:t>
-      </w:r>
-      <w:proofErr w:type="spellEnd"/>
-      <w:r>
-        <w:t xml:space="preserve"> sino mediante el uso de llaves </w:t>
+        <w:t xml:space="preserve">Sintaxis no indentada: La sintaxis de java no funciona mediante indentación sino mediante el uso de llaves </w:t>
       </w:r>
       <w:r>
         <w:rPr>
@@ -8804,15 +8339,7 @@
         </w:numPr>
       </w:pPr>
       <w:r>
-        <w:t xml:space="preserve">Multitarea: Compatible con el uso de </w:t>
-      </w:r>
-      <w:proofErr w:type="spellStart"/>
-      <w:r>
-        <w:t>threads</w:t>
-      </w:r>
-      <w:proofErr w:type="spellEnd"/>
-      <w:r>
-        <w:t xml:space="preserve"> y concurrencia.</w:t>
+        <w:t>Multitarea: Compatible con el uso de threads y concurrencia.</w:t>
       </w:r>
     </w:p>
     <w:p>
@@ -8828,36 +8355,12 @@
     </w:p>
     <w:p>
       <w:r>
-        <w:t xml:space="preserve">Al igual que con los lenguajes los </w:t>
-      </w:r>
-      <w:proofErr w:type="spellStart"/>
-      <w:r>
-        <w:t>IDE’s</w:t>
-      </w:r>
-      <w:proofErr w:type="spellEnd"/>
-      <w:r>
-        <w:t xml:space="preserve"> también han sido diversos. Al estar usando Python al comienzo del proyecto, el IDE que elegimos para este lenguaje fue </w:t>
-      </w:r>
-      <w:proofErr w:type="spellStart"/>
-      <w:r>
-        <w:t>PyCharm</w:t>
-      </w:r>
-      <w:proofErr w:type="spellEnd"/>
-      <w:r>
-        <w:t>.</w:t>
-      </w:r>
-    </w:p>
-    <w:p>
-      <w:r>
-        <w:t xml:space="preserve">Con el cambio de lenguaje se produjo un cambio en los </w:t>
-      </w:r>
-      <w:proofErr w:type="spellStart"/>
-      <w:r>
-        <w:t>IDE’s</w:t>
-      </w:r>
-      <w:proofErr w:type="spellEnd"/>
-      <w:r>
-        <w:t>. En el caso de Java primero se utilizó NetBeans y para finalmente acabar usando la plataforma Eclipse</w:t>
+        <w:t>Al igual que con los lenguajes los IDE’s también han sido diversos. Al estar usando Python al comienzo del proyecto, el IDE que elegimos para este lenguaje fue PyCharm.</w:t>
+      </w:r>
+    </w:p>
+    <w:p>
+      <w:r>
+        <w:t>Con el cambio de lenguaje se produjo un cambio en los IDE’s. En el caso de Java primero se utilizó NetBeans y para finalmente acabar usando la plataforma Eclipse</w:t>
       </w:r>
     </w:p>
     <w:p>
@@ -8934,13 +8437,11 @@
           </wp:anchor>
         </w:drawing>
       </w:r>
-      <w:proofErr w:type="spellStart"/>
       <w:r>
         <w:t>PyCharm</w:t>
       </w:r>
       <w:bookmarkEnd w:id="17"/>
       <w:bookmarkEnd w:id="18"/>
-      <w:proofErr w:type="spellEnd"/>
     </w:p>
     <w:p>
       <w:pPr>
@@ -8949,39 +8450,7 @@
         </w:tabs>
       </w:pPr>
       <w:r>
-        <w:t xml:space="preserve">Es un entorno de desarrollo integrado (IDE) específico para el lenguaje Python desarrollado por la empresa </w:t>
-      </w:r>
-      <w:proofErr w:type="spellStart"/>
-      <w:r>
-        <w:t>JetBrains</w:t>
-      </w:r>
-      <w:proofErr w:type="spellEnd"/>
-      <w:r>
-        <w:t xml:space="preserve"> en 2010 (también creadora de otros famosos </w:t>
-      </w:r>
-      <w:proofErr w:type="spellStart"/>
-      <w:r>
-        <w:t>IDE’s</w:t>
-      </w:r>
-      <w:proofErr w:type="spellEnd"/>
-      <w:r>
-        <w:t xml:space="preserve"> como </w:t>
-      </w:r>
-      <w:proofErr w:type="spellStart"/>
-      <w:r>
-        <w:t>WebStorm</w:t>
-      </w:r>
-      <w:proofErr w:type="spellEnd"/>
-      <w:r>
-        <w:t xml:space="preserve">, </w:t>
-      </w:r>
-      <w:proofErr w:type="spellStart"/>
-      <w:r>
-        <w:t>RubyMine</w:t>
-      </w:r>
-      <w:proofErr w:type="spellEnd"/>
-      <w:r>
-        <w:t>…). Es multiplataforma con versiones para Linux, Windows y Mac.</w:t>
+        <w:t>Es un entorno de desarrollo integrado (IDE) específico para el lenguaje Python desarrollado por la empresa JetBrains en 2010 (también creadora de otros famosos IDE’s como WebStorm, RubyMine…). Es multiplataforma con versiones para Linux, Windows y Mac.</w:t>
       </w:r>
     </w:p>
     <w:p>
@@ -9062,39 +8531,7 @@
         </w:drawing>
       </w:r>
       <w:r>
-        <w:t xml:space="preserve">Entre sus características podemos encontrar: </w:t>
-      </w:r>
-      <w:proofErr w:type="spellStart"/>
-      <w:r>
-        <w:t>Refactorizaciónes</w:t>
-      </w:r>
-      <w:proofErr w:type="spellEnd"/>
-      <w:r>
-        <w:t xml:space="preserve"> automáticas, soporte para diferentes </w:t>
-      </w:r>
-      <w:proofErr w:type="spellStart"/>
-      <w:r>
-        <w:t>frameworks</w:t>
-      </w:r>
-      <w:proofErr w:type="spellEnd"/>
-      <w:r>
-        <w:t xml:space="preserve">, </w:t>
-      </w:r>
-      <w:proofErr w:type="spellStart"/>
-      <w:r>
-        <w:t>debugger</w:t>
-      </w:r>
-      <w:proofErr w:type="spellEnd"/>
-      <w:r>
-        <w:t xml:space="preserve">, unidad de testeo </w:t>
-      </w:r>
-      <w:proofErr w:type="spellStart"/>
-      <w:r>
-        <w:t>intergada</w:t>
-      </w:r>
-      <w:proofErr w:type="spellEnd"/>
-      <w:r>
-        <w:t>, integración de control de versiones, navegador de proyecto con vistas y estructuras especializadas y análisis y asistencia de código con autocompletado, subrayado de errores y arreglos de diversos problemas.</w:t>
+        <w:t>Entre sus características podemos encontrar: Refactorizaciónes automáticas, soporte para diferentes frameworks, debugger, unidad de testeo intergada, integración de control de versiones, navegador de proyecto con vistas y estructuras especializadas y análisis y asistencia de código con autocompletado, subrayado de errores y arreglos de diversos problemas.</w:t>
       </w:r>
     </w:p>
     <w:p>
@@ -9182,47 +8619,7 @@
         <w:ind w:left="426"/>
       </w:pPr>
       <w:r>
-        <w:t xml:space="preserve">Dos de los IDE más conocidos hoy en día. Netbeans, desarrollado por Oracle </w:t>
-      </w:r>
-      <w:proofErr w:type="spellStart"/>
-      <w:r>
-        <w:t>Corporation</w:t>
-      </w:r>
-      <w:proofErr w:type="spellEnd"/>
-      <w:r>
-        <w:t xml:space="preserve"> en el año 2000. Ambos disponen de versiones para Windows, Linux y Mac, y son compatibles con desarrollos en Java, </w:t>
-      </w:r>
-      <w:proofErr w:type="spellStart"/>
-      <w:r>
-        <w:t>Javascript</w:t>
-      </w:r>
-      <w:proofErr w:type="spellEnd"/>
-      <w:r>
-        <w:t xml:space="preserve">, C, C++, desarrollo web y más. Disponen de </w:t>
-      </w:r>
-      <w:proofErr w:type="spellStart"/>
-      <w:r>
-        <w:t>Add-Ons</w:t>
-      </w:r>
-      <w:proofErr w:type="spellEnd"/>
-      <w:r>
-        <w:t xml:space="preserve"> para añadir funcionalidades a la aplicación, por ejemplo, Eclipse tiene una </w:t>
-      </w:r>
-      <w:proofErr w:type="spellStart"/>
-      <w:r>
-        <w:t>version</w:t>
-      </w:r>
-      <w:proofErr w:type="spellEnd"/>
-      <w:r>
-        <w:t xml:space="preserve"> para programación en Android, en cambio Netbeans necesita la previa instalación de un </w:t>
-      </w:r>
-      <w:proofErr w:type="spellStart"/>
-      <w:r>
-        <w:t>plugin</w:t>
-      </w:r>
-      <w:proofErr w:type="spellEnd"/>
-      <w:r>
-        <w:t>.</w:t>
+        <w:t>Dos de los IDE más conocidos hoy en día. Netbeans, desarrollado por Oracle Corporation en el año 2000. Ambos disponen de versiones para Windows, Linux y Mac, y son compatibles con desarrollos en Java, Javascript, C, C++, desarrollo web y más. Disponen de Add-Ons para añadir funcionalidades a la aplicación, por ejemplo, Eclipse tiene una version para programación en Android, en cambio Netbeans necesita la previa instalación de un plugin.</w:t>
       </w:r>
     </w:p>
     <w:p>
@@ -9230,39 +8627,7 @@
         <w:ind w:left="426"/>
       </w:pPr>
       <w:r>
-        <w:t xml:space="preserve">Sus características son las mismas que cualquier otro IDE como </w:t>
-      </w:r>
-      <w:proofErr w:type="spellStart"/>
-      <w:r>
-        <w:t>PyCharm</w:t>
-      </w:r>
-      <w:proofErr w:type="spellEnd"/>
-      <w:r>
-        <w:t xml:space="preserve">. Soporte para refactorizaciones </w:t>
-      </w:r>
-      <w:proofErr w:type="spellStart"/>
-      <w:r>
-        <w:t>automaticas</w:t>
-      </w:r>
-      <w:proofErr w:type="spellEnd"/>
-      <w:r>
-        <w:t xml:space="preserve">, </w:t>
-      </w:r>
-      <w:proofErr w:type="spellStart"/>
-      <w:r>
-        <w:t>debugger</w:t>
-      </w:r>
-      <w:proofErr w:type="spellEnd"/>
-      <w:r>
-        <w:t xml:space="preserve">, </w:t>
-      </w:r>
-      <w:proofErr w:type="spellStart"/>
-      <w:r>
-        <w:t>integracion</w:t>
-      </w:r>
-      <w:proofErr w:type="spellEnd"/>
-      <w:r>
-        <w:t xml:space="preserve"> de control de versiones, autocompletado, etc...</w:t>
+        <w:t>Sus características son las mismas que cualquier otro IDE como PyCharm. Soporte para refactorizaciones automaticas, debugger, integracion de control de versiones, autocompletado, etc...</w:t>
       </w:r>
     </w:p>
     <w:p>
@@ -9486,24 +8851,14 @@
           </wp:anchor>
         </w:drawing>
       </w:r>
-      <w:proofErr w:type="spellStart"/>
-      <w:r>
-        <w:t>PyBrain</w:t>
-      </w:r>
-      <w:proofErr w:type="spellEnd"/>
-      <w:r>
-        <w:t xml:space="preserve"> y Neuroph</w:t>
+      <w:r>
+        <w:t>PyBrain y Neuroph</w:t>
       </w:r>
       <w:bookmarkEnd w:id="23"/>
     </w:p>
     <w:p>
-      <w:proofErr w:type="spellStart"/>
-      <w:r>
-        <w:t>PyBrain</w:t>
-      </w:r>
-      <w:proofErr w:type="spellEnd"/>
-      <w:r>
-        <w:t xml:space="preserve"> es una librería para Python. Su objetivo es ofrecer algoritmos Machine Learning potentes, flexibles y fáciles de usar. Su nombre proviene de las siglas </w:t>
+      <w:r>
+        <w:t xml:space="preserve">PyBrain es una librería para Python. Su objetivo es ofrecer algoritmos Machine Learning potentes, flexibles y fáciles de usar. Su nombre proviene de las siglas </w:t>
       </w:r>
       <w:r>
         <w:rPr>
@@ -9514,7 +8869,6 @@
       <w:r>
         <w:t>thon-</w:t>
       </w:r>
-      <w:proofErr w:type="spellStart"/>
       <w:r>
         <w:rPr>
           <w:b/>
@@ -9522,13 +8876,8 @@
         <w:t>B</w:t>
       </w:r>
       <w:r>
-        <w:t>ased</w:t>
-      </w:r>
-      <w:proofErr w:type="spellEnd"/>
-      <w:r>
-        <w:t> </w:t>
-      </w:r>
-      <w:proofErr w:type="spellStart"/>
+        <w:t>ased </w:t>
+      </w:r>
       <w:r>
         <w:rPr>
           <w:b/>
@@ -9536,11 +8885,7 @@
         <w:t>R</w:t>
       </w:r>
       <w:r>
-        <w:t>einforcement</w:t>
-      </w:r>
-      <w:proofErr w:type="spellEnd"/>
-      <w:r>
-        <w:t xml:space="preserve"> Learning, </w:t>
+        <w:t>einforcement Learning, </w:t>
       </w:r>
       <w:r>
         <w:rPr>
@@ -9551,7 +8896,6 @@
       <w:r>
         <w:t>rtificial </w:t>
       </w:r>
-      <w:proofErr w:type="spellStart"/>
       <w:r>
         <w:rPr>
           <w:b/>
@@ -9559,11 +8903,7 @@
         <w:t>I</w:t>
       </w:r>
       <w:r>
-        <w:t>ntelligence</w:t>
-      </w:r>
-      <w:proofErr w:type="spellEnd"/>
-      <w:r>
-        <w:t xml:space="preserve"> and </w:t>
+        <w:t>ntelligence and </w:t>
       </w:r>
       <w:r>
         <w:rPr>
@@ -9603,39 +8943,7 @@
         </w:r>
       </w:hyperlink>
       <w:r>
-        <w:t xml:space="preserve"> datan de hace más de 1 año, por lo que podemos considerar que ya se encuentra muy desactualizada y podemos encontrar otras opciones mejores en </w:t>
-      </w:r>
-      <w:proofErr w:type="spellStart"/>
-      <w:r>
-        <w:t>liberías</w:t>
-      </w:r>
-      <w:proofErr w:type="spellEnd"/>
-      <w:r>
-        <w:t xml:space="preserve"> como </w:t>
-      </w:r>
-      <w:proofErr w:type="spellStart"/>
-      <w:r>
-        <w:t>TensorFlow</w:t>
-      </w:r>
-      <w:proofErr w:type="spellEnd"/>
-      <w:r>
-        <w:t xml:space="preserve">, Blocks, </w:t>
-      </w:r>
-      <w:proofErr w:type="spellStart"/>
-      <w:r>
-        <w:t>Deepy</w:t>
-      </w:r>
-      <w:proofErr w:type="spellEnd"/>
-      <w:r>
-        <w:t xml:space="preserve">, </w:t>
-      </w:r>
-      <w:proofErr w:type="spellStart"/>
-      <w:r>
-        <w:t>Neupy</w:t>
-      </w:r>
-      <w:proofErr w:type="spellEnd"/>
-      <w:r>
-        <w:t>, etc.</w:t>
+        <w:t xml:space="preserve"> datan de hace más de 1 año, por lo que podemos considerar que ya se encuentra muy desactualizada y podemos encontrar otras opciones mejores en liberías como TensorFlow, Blocks, Deepy, Neupy, etc.</w:t>
       </w:r>
     </w:p>
     <w:p>
@@ -9648,23 +8956,7 @@
       </w:r>
       <w:r>
         <w:br/>
-        <w:t xml:space="preserve">Al igual que </w:t>
-      </w:r>
-      <w:proofErr w:type="spellStart"/>
-      <w:r>
-        <w:t>PyBrain</w:t>
-      </w:r>
-      <w:proofErr w:type="spellEnd"/>
-      <w:r>
-        <w:t xml:space="preserve">, es Open </w:t>
-      </w:r>
-      <w:proofErr w:type="spellStart"/>
-      <w:r>
-        <w:t>Source</w:t>
-      </w:r>
-      <w:proofErr w:type="spellEnd"/>
-      <w:r>
-        <w:t xml:space="preserve"> y gratuito, bajo licencia </w:t>
+        <w:t xml:space="preserve">Al igual que PyBrain, es Open Source y gratuito, bajo licencia </w:t>
       </w:r>
       <w:hyperlink r:id="rId35" w:history="1">
         <w:r>
@@ -9686,15 +8978,7 @@
         </w:r>
       </w:hyperlink>
       <w:r>
-        <w:t xml:space="preserve"> se encuentra activo desde mediados de 2015 y el último </w:t>
-      </w:r>
-      <w:proofErr w:type="spellStart"/>
-      <w:r>
-        <w:t>commit</w:t>
-      </w:r>
-      <w:proofErr w:type="spellEnd"/>
-      <w:r>
-        <w:t xml:space="preserve"> es de Marzo de 2017.</w:t>
+        <w:t xml:space="preserve"> se encuentra activo desde mediados de 2015 y el último commit es de Marzo de 2017.</w:t>
       </w:r>
     </w:p>
     <w:p/>
@@ -9790,146 +9074,35 @@
           </wp:anchor>
         </w:drawing>
       </w:r>
-      <w:proofErr w:type="spellStart"/>
       <w:r>
         <w:t>Maven</w:t>
       </w:r>
       <w:bookmarkEnd w:id="24"/>
-      <w:proofErr w:type="spellEnd"/>
-    </w:p>
-    <w:p>
-      <w:r>
-        <w:t xml:space="preserve">Es una herramienta Open </w:t>
-      </w:r>
-      <w:proofErr w:type="spellStart"/>
-      <w:r>
-        <w:t>Source</w:t>
-      </w:r>
-      <w:proofErr w:type="spellEnd"/>
-      <w:r>
-        <w:t>, creada</w:t>
-      </w:r>
-      <w:r>
-        <w:t xml:space="preserve"> por </w:t>
-      </w:r>
-      <w:proofErr w:type="spellStart"/>
-      <w:r>
-        <w:t>Jason</w:t>
-      </w:r>
-      <w:proofErr w:type="spellEnd"/>
-      <w:r>
-        <w:t xml:space="preserve"> van </w:t>
-      </w:r>
-      <w:proofErr w:type="spellStart"/>
-      <w:r>
-        <w:t>Zyl</w:t>
-      </w:r>
-      <w:proofErr w:type="spellEnd"/>
-      <w:r>
-        <w:t xml:space="preserve">, de </w:t>
-      </w:r>
-      <w:proofErr w:type="spellStart"/>
-      <w:r>
-        <w:t>Sonatype</w:t>
-      </w:r>
-      <w:proofErr w:type="spellEnd"/>
-      <w:r>
-        <w:t xml:space="preserve"> en el año 2002. Es similar a las herramientas Apache </w:t>
-      </w:r>
-      <w:proofErr w:type="spellStart"/>
-      <w:r>
-        <w:t>Ant</w:t>
-      </w:r>
-      <w:proofErr w:type="spellEnd"/>
-      <w:r>
-        <w:t>, PEAR (</w:t>
-      </w:r>
-      <w:proofErr w:type="spellStart"/>
-      <w:r>
-        <w:t>php</w:t>
-      </w:r>
-      <w:proofErr w:type="spellEnd"/>
-      <w:r>
-        <w:t>) y CPAN (Perl)</w:t>
-      </w:r>
-    </w:p>
-    <w:p>
-      <w:r>
-        <w:t xml:space="preserve">Su objetivo es simplificar la gestión de un proyecto software de tal manera que un desarrollador pueda extraerse de ciertos procesos con la ganancia de tiempo que esto conlleva. Con </w:t>
-      </w:r>
-      <w:proofErr w:type="spellStart"/>
-      <w:r>
-        <w:t>Maven</w:t>
-      </w:r>
-      <w:proofErr w:type="spellEnd"/>
-      <w:r>
-        <w:t xml:space="preserve"> la </w:t>
-      </w:r>
-      <w:proofErr w:type="spellStart"/>
-      <w:r>
-        <w:t>build</w:t>
-      </w:r>
-      <w:proofErr w:type="spellEnd"/>
-      <w:r>
-        <w:t xml:space="preserve"> de un proyecto se basa en tener un fichero pom.xml donde tengamos definida la configuración de nuestro proyecto con sus módulos, dependencias, librerías, etc… y ejecutar el comando </w:t>
-      </w:r>
-      <w:proofErr w:type="spellStart"/>
-      <w:r>
-        <w:t>mvn</w:t>
-      </w:r>
-      <w:proofErr w:type="spellEnd"/>
-      <w:r>
-        <w:t xml:space="preserve"> </w:t>
-      </w:r>
-      <w:proofErr w:type="spellStart"/>
-      <w:r>
-        <w:t>install</w:t>
-      </w:r>
-      <w:proofErr w:type="spellEnd"/>
-      <w:r>
-        <w:t>.</w:t>
-      </w:r>
-    </w:p>
-    <w:p>
-      <w:r>
-        <w:t xml:space="preserve">Aunque en realidad, </w:t>
-      </w:r>
-      <w:proofErr w:type="spellStart"/>
-      <w:r>
-        <w:t>Maven</w:t>
-      </w:r>
-      <w:proofErr w:type="spellEnd"/>
-      <w:r>
-        <w:t xml:space="preserve"> es capaz de gestionar completamente el ciclo de un software ya que puede gestionar Validación, Compilación, </w:t>
-      </w:r>
-      <w:proofErr w:type="spellStart"/>
-      <w:r>
-        <w:t>Tests</w:t>
-      </w:r>
-      <w:proofErr w:type="spellEnd"/>
-      <w:r>
-        <w:t xml:space="preserve"> unitarios, Empaquetado, Pruebas de Integración, Verificado, Instalación y Despliegue de nuestro proyecto.</w:t>
-      </w:r>
-    </w:p>
-    <w:p>
-      <w:r>
-        <w:t xml:space="preserve">Como añadido, cuenta con un repositorio en internet llamado </w:t>
-      </w:r>
-      <w:proofErr w:type="spellStart"/>
-      <w:r>
-        <w:t>Maven</w:t>
-      </w:r>
-      <w:proofErr w:type="spellEnd"/>
-      <w:r>
-        <w:t xml:space="preserve"> Central. En él se encuentra una colección de librerías asociadas a sus posibles dependencias, de tal manera que con definir en el pom.xml las librerías que necesita nuestro proyecto </w:t>
-      </w:r>
-      <w:proofErr w:type="spellStart"/>
-      <w:r>
-        <w:t>maven</w:t>
-      </w:r>
-      <w:proofErr w:type="spellEnd"/>
-      <w:r>
-        <w:t xml:space="preserve"> accederá al almacén central y nos descargará automáticamente todo lo que necesitemos (incluyendo todas las librerías que se necesiten a niveles más bajos).</w:t>
+    </w:p>
+    <w:p>
+      <w:r>
+        <w:t>Es una herramienta Open Source, creada</w:t>
+      </w:r>
+      <w:r>
+        <w:t xml:space="preserve"> por Jason van Zyl, de Sonatype</w:t>
+      </w:r>
+      <w:r>
+        <w:t xml:space="preserve"> en el año 2002. Es similar a las herramientas Apache Ant, PEAR (php) y CPAN (Perl)</w:t>
+      </w:r>
+    </w:p>
+    <w:p>
+      <w:r>
+        <w:t>Su objetivo es simplificar la gestión de un proyecto software de tal manera que un desarrollador pueda extraerse de ciertos procesos con la ganancia de tiempo que esto conlleva. Con Maven la build de un proyecto se basa en tener un fichero pom.xml donde tengamos definida la configuración de nuestro proyecto con sus módulos, dependencias, librerías, etc… y ejecutar el comando mvn install.</w:t>
+      </w:r>
+    </w:p>
+    <w:p>
+      <w:r>
+        <w:t>Aunque en realidad, Maven es capaz de gestionar completamente el ciclo de un software ya que puede gestionar Validación, Compilación, Tests unitarios, Empaquetado, Pruebas de Integración, Verificado, Instalación y Despliegue de nuestro proyecto.</w:t>
+      </w:r>
+    </w:p>
+    <w:p>
+      <w:r>
+        <w:t>Como añadido, cuenta con un repositorio en internet llamado Maven Central. En él se encuentra una colección de librerías asociadas a sus posibles dependencias, de tal manera que con definir en el pom.xml las librerías que necesita nuestro proyecto maven accederá al almacén central y nos descargará automáticamente todo lo que necesitemos (incluyendo todas las librerías que se necesiten a niveles más bajos).</w:t>
       </w:r>
     </w:p>
     <w:p>
@@ -10015,78 +9188,22 @@
     </w:p>
     <w:p>
       <w:r>
-        <w:t>En el año 2002, el proyecto del núcleo de Linux empezó a usar un software de control de versiones llamado “</w:t>
-      </w:r>
-      <w:proofErr w:type="spellStart"/>
-      <w:r>
-        <w:t>BitKeeper</w:t>
-      </w:r>
-      <w:proofErr w:type="spellEnd"/>
-      <w:r>
-        <w:t xml:space="preserve">” de manera gratuita. Tres años más tarde (2005) la compañía propietaria decidió dejar de ofrecer los servicios de manera gratuita a la comunidad Linux. Esto propició que el propio </w:t>
-      </w:r>
-      <w:proofErr w:type="spellStart"/>
-      <w:r>
-        <w:t>Linus</w:t>
-      </w:r>
-      <w:proofErr w:type="spellEnd"/>
-      <w:r>
-        <w:t xml:space="preserve"> </w:t>
-      </w:r>
-      <w:proofErr w:type="spellStart"/>
-      <w:r>
-        <w:t>Torvalds</w:t>
-      </w:r>
-      <w:proofErr w:type="spellEnd"/>
-      <w:r>
-        <w:t xml:space="preserve"> comenzara a desarrollar esta herramienta gratuita de control de versiones: Git.</w:t>
-      </w:r>
-    </w:p>
-    <w:p>
-      <w:r>
-        <w:t xml:space="preserve">El desarrollo vino marcado por las lecciones que aprendieron de </w:t>
-      </w:r>
-      <w:proofErr w:type="spellStart"/>
-      <w:r>
-        <w:t>BitKeeper</w:t>
-      </w:r>
-      <w:proofErr w:type="spellEnd"/>
-      <w:r>
-        <w:t>, con los siguientes objetivos:</w:t>
-      </w:r>
-    </w:p>
-    <w:p>
-      <w:r>
-        <w:t xml:space="preserve">Este tipo de programas se centran en la gestión de los cambios que se producen en un proyecto a lo largo del tiempo, de tal manera que todos esos cambios se guarden y se organicen en versiones incrementales. Otros VCS (versión control </w:t>
-      </w:r>
-      <w:proofErr w:type="spellStart"/>
-      <w:r>
-        <w:t>system</w:t>
-      </w:r>
-      <w:proofErr w:type="spellEnd"/>
-      <w:r>
-        <w:t>) son SVN. Mercurial, CVS…</w:t>
-      </w:r>
-    </w:p>
-    <w:p>
-      <w:r>
-        <w:t xml:space="preserve">Gracias a esto tenemos distintas </w:t>
-      </w:r>
-      <w:proofErr w:type="spellStart"/>
-      <w:r>
-        <w:t>snapshots</w:t>
-      </w:r>
-      <w:proofErr w:type="spellEnd"/>
-      <w:r>
-        <w:t xml:space="preserve"> de nuestro código, que siempre pueden ser revisadas, y pueden servir para revertir todos los cambios hasta ese punto si en algún momento se ha producido un fallo y se quiere volver al estado de un </w:t>
-      </w:r>
-      <w:proofErr w:type="spellStart"/>
-      <w:r>
-        <w:t>commit</w:t>
-      </w:r>
-      <w:proofErr w:type="spellEnd"/>
-      <w:r>
-        <w:t xml:space="preserve"> concreto.</w:t>
+        <w:t>En el año 2002, el proyecto del núcleo de Linux empezó a usar un software de control de versiones llamado “BitKeeper” de manera gratuita. Tres años más tarde (2005) la compañía propietaria decidió dejar de ofrecer los servicios de manera gratuita a la comunidad Linux. Esto propició que el propio Linus Torvalds comenzara a desarrollar esta herramienta gratuita de control de versiones: Git.</w:t>
+      </w:r>
+    </w:p>
+    <w:p>
+      <w:r>
+        <w:t>El desarrollo vino marcado por las lecciones que aprendieron de BitKeeper, con los siguientes objetivos:</w:t>
+      </w:r>
+    </w:p>
+    <w:p>
+      <w:r>
+        <w:t>Este tipo de programas se centran en la gestión de los cambios que se producen en un proyecto a lo largo del tiempo, de tal manera que todos esos cambios se guarden y se organicen en versiones incrementales. Otros VCS (versión control system) son SVN. Mercurial, CVS…</w:t>
+      </w:r>
+    </w:p>
+    <w:p>
+      <w:r>
+        <w:t>Gracias a esto tenemos distintas snapshots de nuestro código, que siempre pueden ser revisadas, y pueden servir para revertir todos los cambios hasta ese punto si en algún momento se ha producido un fallo y se quiere volver al estado de un commit concreto.</w:t>
       </w:r>
     </w:p>
     <w:p>
@@ -10177,27 +9294,17 @@
           </wp:anchor>
         </w:drawing>
       </w:r>
-      <w:proofErr w:type="spellStart"/>
       <w:r>
         <w:t>ObjectAid</w:t>
       </w:r>
       <w:bookmarkEnd w:id="26"/>
-      <w:proofErr w:type="spellEnd"/>
       <w:r>
         <w:t xml:space="preserve"> </w:t>
       </w:r>
     </w:p>
     <w:p>
       <w:r>
-        <w:t xml:space="preserve">Es un </w:t>
-      </w:r>
-      <w:proofErr w:type="spellStart"/>
-      <w:r>
-        <w:t>plugin</w:t>
-      </w:r>
-      <w:proofErr w:type="spellEnd"/>
-      <w:r>
-        <w:t xml:space="preserve"> de Eclipse encargado de generar los diagramas UML a partir de nuestro código fuente Java, que se actualizan automáticamente con los cambios.</w:t>
+        <w:t>Es un plugin de Eclipse encargado de generar los diagramas UML a partir de nuestro código fuente Java, que se actualizan automáticamente con los cambios.</w:t>
       </w:r>
     </w:p>
     <w:p>
@@ -10205,24 +9312,14 @@
         <w:pStyle w:val="Ttulo3"/>
       </w:pPr>
       <w:bookmarkStart w:id="27" w:name="_Toc484703246"/>
-      <w:proofErr w:type="spellStart"/>
       <w:r>
         <w:t>SonarQube</w:t>
       </w:r>
       <w:bookmarkEnd w:id="27"/>
-      <w:proofErr w:type="spellEnd"/>
-    </w:p>
-    <w:p>
-      <w:r>
-        <w:t xml:space="preserve">Como añadido, se ha utilizado la herramienta </w:t>
-      </w:r>
-      <w:proofErr w:type="spellStart"/>
-      <w:r>
-        <w:t>SonarQube</w:t>
-      </w:r>
-      <w:proofErr w:type="spellEnd"/>
-      <w:r>
-        <w:t xml:space="preserve"> para analizar la calidad del código, detectar posibles defectos en el mismo, y poder así subsanarlos.</w:t>
+    </w:p>
+    <w:p>
+      <w:r>
+        <w:t>Como añadido, se ha utilizado la herramienta SonarQube para analizar la calidad del código, detectar posibles defectos en el mismo, y poder así subsanarlos.</w:t>
       </w:r>
     </w:p>
     <w:p>
@@ -11781,15 +10878,7 @@
         </w:drawing>
       </w:r>
       <w:r>
-        <w:t xml:space="preserve">En los modelos ágiles los ciclos (llamados </w:t>
-      </w:r>
-      <w:proofErr w:type="spellStart"/>
-      <w:r>
-        <w:t>Sprints</w:t>
-      </w:r>
-      <w:proofErr w:type="spellEnd"/>
-      <w:r>
-        <w:t xml:space="preserve">) se reducen a un mínimo de 2 semanas. Antes de cada sprint se eligen las funcionalidades a desarrollar. Cada tarea debe ser testeada antes de ser considerada como hecha. </w:t>
+        <w:t xml:space="preserve">En los modelos ágiles los ciclos (llamados Sprints) se reducen a un mínimo de 2 semanas. Antes de cada sprint se eligen las funcionalidades a desarrollar. Cada tarea debe ser testeada antes de ser considerada como hecha. </w:t>
       </w:r>
     </w:p>
     <w:p/>
@@ -11803,15 +10892,7 @@
     <w:p/>
     <w:p>
       <w:r>
-        <w:t xml:space="preserve">Metodología de desarrollo, </w:t>
-      </w:r>
-      <w:proofErr w:type="spellStart"/>
-      <w:r>
-        <w:t>scrum</w:t>
-      </w:r>
-      <w:proofErr w:type="spellEnd"/>
-      <w:r>
-        <w:t xml:space="preserve"> o lo que sea. Iterativo principalmente y tal. Diagramas y tal y cual… De 2 a 6 páginas.</w:t>
+        <w:t>Metodología de desarrollo, scrum o lo que sea. Iterativo principalmente y tal. Diagramas y tal y cual… De 2 a 6 páginas.</w:t>
       </w:r>
     </w:p>
     <w:p/>
@@ -11867,11 +10948,9 @@
           <w:numId w:val="12"/>
         </w:numPr>
       </w:pPr>
-      <w:proofErr w:type="spellStart"/>
       <w:r>
         <w:t>Fasdf</w:t>
       </w:r>
-      <w:proofErr w:type="spellEnd"/>
     </w:p>
     <w:p>
       <w:pPr>
@@ -11880,11 +10959,9 @@
           <w:numId w:val="12"/>
         </w:numPr>
       </w:pPr>
-      <w:proofErr w:type="spellStart"/>
       <w:r>
         <w:t>Asdf</w:t>
       </w:r>
-      <w:proofErr w:type="spellEnd"/>
     </w:p>
     <w:p>
       <w:pPr>
@@ -11893,11 +10970,9 @@
           <w:numId w:val="12"/>
         </w:numPr>
       </w:pPr>
-      <w:proofErr w:type="spellStart"/>
       <w:r>
         <w:t>Asdfa</w:t>
       </w:r>
-      <w:proofErr w:type="spellEnd"/>
     </w:p>
     <w:p>
       <w:pPr>
@@ -11906,11 +10981,9 @@
           <w:numId w:val="12"/>
         </w:numPr>
       </w:pPr>
-      <w:proofErr w:type="spellStart"/>
       <w:r>
         <w:t>Ssdf</w:t>
       </w:r>
-      <w:proofErr w:type="spellEnd"/>
     </w:p>
     <w:p>
       <w:pPr>
@@ -11934,11 +11007,9 @@
           <w:numId w:val="13"/>
         </w:numPr>
       </w:pPr>
-      <w:proofErr w:type="spellStart"/>
       <w:r>
         <w:t>Fghj</w:t>
       </w:r>
-      <w:proofErr w:type="spellEnd"/>
     </w:p>
     <w:p>
       <w:pPr>
@@ -11947,11 +11018,9 @@
           <w:numId w:val="13"/>
         </w:numPr>
       </w:pPr>
-      <w:proofErr w:type="spellStart"/>
       <w:r>
         <w:t>Fghj</w:t>
       </w:r>
-      <w:proofErr w:type="spellEnd"/>
     </w:p>
     <w:p>
       <w:pPr>
@@ -11960,11 +11029,9 @@
           <w:numId w:val="13"/>
         </w:numPr>
       </w:pPr>
-      <w:proofErr w:type="spellStart"/>
       <w:r>
         <w:t>Fghj</w:t>
       </w:r>
-      <w:proofErr w:type="spellEnd"/>
     </w:p>
     <w:p>
       <w:pPr>
@@ -11973,11 +11040,9 @@
           <w:numId w:val="13"/>
         </w:numPr>
       </w:pPr>
-      <w:proofErr w:type="spellStart"/>
       <w:r>
         <w:t>Fghj</w:t>
       </w:r>
-      <w:proofErr w:type="spellEnd"/>
     </w:p>
     <w:p>
       <w:pPr>
@@ -11986,11 +11051,9 @@
           <w:numId w:val="13"/>
         </w:numPr>
       </w:pPr>
-      <w:proofErr w:type="spellStart"/>
       <w:r>
         <w:t>Fgh</w:t>
       </w:r>
-      <w:proofErr w:type="spellEnd"/>
     </w:p>
     <w:p>
       <w:pPr>
@@ -11999,11 +11062,9 @@
           <w:numId w:val="13"/>
         </w:numPr>
       </w:pPr>
-      <w:proofErr w:type="spellStart"/>
       <w:r>
         <w:t>df</w:t>
       </w:r>
-      <w:proofErr w:type="spellEnd"/>
     </w:p>
     <w:p>
       <w:pPr>
@@ -12116,14 +11177,12 @@
       <w:r>
         <w:t xml:space="preserve">y </w:t>
       </w:r>
-      <w:proofErr w:type="spellStart"/>
       <w:r>
         <w:rPr>
           <w:b/>
         </w:rPr>
         <w:t>YearInfo</w:t>
       </w:r>
-      <w:proofErr w:type="spellEnd"/>
     </w:p>
     <w:p>
       <w:pPr>
@@ -12135,40 +11194,33 @@
       <w:r>
         <w:t xml:space="preserve">GUI: Clases asociadas a la interfaz gráfica de la aplicación </w:t>
       </w:r>
-      <w:proofErr w:type="spellStart"/>
       <w:r>
         <w:rPr>
           <w:b/>
         </w:rPr>
         <w:t>MainWindow</w:t>
       </w:r>
-      <w:proofErr w:type="spellEnd"/>
       <w:r>
         <w:t xml:space="preserve">, </w:t>
       </w:r>
-      <w:proofErr w:type="spellStart"/>
       <w:r>
         <w:rPr>
           <w:b/>
         </w:rPr>
         <w:t>DefaultTab</w:t>
       </w:r>
-      <w:proofErr w:type="spellEnd"/>
       <w:r>
         <w:t xml:space="preserve">, </w:t>
       </w:r>
-      <w:proofErr w:type="spellStart"/>
       <w:r>
         <w:rPr>
           <w:b/>
         </w:rPr>
         <w:t>MetaGui</w:t>
       </w:r>
-      <w:proofErr w:type="spellEnd"/>
       <w:r>
         <w:t xml:space="preserve"> y </w:t>
       </w:r>
-      <w:proofErr w:type="spellStart"/>
       <w:r>
         <w:rPr>
           <w:b/>
@@ -12187,7 +11239,6 @@
         </w:rPr>
         <w:t>ralGui</w:t>
       </w:r>
-      <w:proofErr w:type="spellEnd"/>
     </w:p>
     <w:p>
       <w:pPr>
@@ -12196,13 +11247,8 @@
           <w:numId w:val="12"/>
         </w:numPr>
       </w:pPr>
-      <w:proofErr w:type="spellStart"/>
-      <w:r>
-        <w:t>Metaheuristic</w:t>
-      </w:r>
-      <w:proofErr w:type="spellEnd"/>
-      <w:r>
-        <w:t xml:space="preserve">: Clases asociadas a la resolución de la parte de metaheurísticas </w:t>
+      <w:r>
+        <w:t xml:space="preserve">Metaheuristic: Clases asociadas a la resolución de la parte de metaheurísticas </w:t>
       </w:r>
       <w:r>
         <w:rPr>
@@ -12230,13 +11276,8 @@
           <w:numId w:val="12"/>
         </w:numPr>
       </w:pPr>
-      <w:proofErr w:type="spellStart"/>
-      <w:r>
-        <w:t>Models</w:t>
-      </w:r>
-      <w:proofErr w:type="spellEnd"/>
-      <w:r>
-        <w:t xml:space="preserve">: Clases de los modelos asociados al paquete </w:t>
+      <w:r>
+        <w:t xml:space="preserve">Models: Clases de los modelos asociados al paquete </w:t>
       </w:r>
       <w:r>
         <w:rPr>
@@ -12279,39 +11320,27 @@
           <w:numId w:val="12"/>
         </w:numPr>
       </w:pPr>
-      <w:proofErr w:type="spellStart"/>
       <w:r>
         <w:t>NeuralNetwork</w:t>
       </w:r>
-      <w:proofErr w:type="spellEnd"/>
       <w:r>
         <w:t xml:space="preserve">: Clases asociadas a la resolución de la parte de redes neuronales </w:t>
       </w:r>
-      <w:proofErr w:type="spellStart"/>
       <w:r>
         <w:rPr>
           <w:b/>
         </w:rPr>
-        <w:t>NeurophSolver</w:t>
-      </w:r>
-      <w:proofErr w:type="spellEnd"/>
+        <w:t xml:space="preserve">NeurophSolver </w:t>
+      </w:r>
+      <w:r>
+        <w:t xml:space="preserve">y </w:t>
+      </w:r>
       <w:r>
         <w:rPr>
           <w:b/>
         </w:rPr>
-        <w:t xml:space="preserve"> </w:t>
-      </w:r>
-      <w:r>
-        <w:t xml:space="preserve">y </w:t>
-      </w:r>
-      <w:proofErr w:type="spellStart"/>
-      <w:r>
-        <w:rPr>
-          <w:b/>
-        </w:rPr>
         <w:t>NeruophSearch</w:t>
       </w:r>
-      <w:proofErr w:type="spellEnd"/>
       <w:r>
         <w:t>.</w:t>
       </w:r>
@@ -12332,19 +11361,11 @@
       <w:r>
         <w:t xml:space="preserve"> </w:t>
       </w:r>
-      <w:proofErr w:type="spellStart"/>
       <w:r>
         <w:rPr>
           <w:b/>
         </w:rPr>
-        <w:t>ChartData</w:t>
-      </w:r>
-      <w:proofErr w:type="spellEnd"/>
-      <w:r>
-        <w:rPr>
-          <w:b/>
-        </w:rPr>
-        <w:t xml:space="preserve"> </w:t>
+        <w:t xml:space="preserve">ChartData </w:t>
       </w:r>
       <w:r>
         <w:t xml:space="preserve">y </w:t>
@@ -12366,13 +11387,8 @@
           <w:numId w:val="12"/>
         </w:numPr>
       </w:pPr>
-      <w:proofErr w:type="spellStart"/>
-      <w:r>
-        <w:t>Util</w:t>
-      </w:r>
-      <w:proofErr w:type="spellEnd"/>
-      <w:r>
-        <w:t xml:space="preserve">: Clases generales con diversos usos </w:t>
+      <w:r>
+        <w:t xml:space="preserve">Util: Clases generales con diversos usos </w:t>
       </w:r>
       <w:r>
         <w:rPr>
@@ -12383,14 +11399,12 @@
       <w:r>
         <w:t xml:space="preserve"> y </w:t>
       </w:r>
-      <w:proofErr w:type="spellStart"/>
       <w:r>
         <w:rPr>
           <w:b/>
         </w:rPr>
         <w:t>Normalizer</w:t>
       </w:r>
-      <w:proofErr w:type="spellEnd"/>
     </w:p>
     <w:p>
       <w:pPr>
@@ -12399,13 +11413,8 @@
           <w:numId w:val="12"/>
         </w:numPr>
       </w:pPr>
-      <w:proofErr w:type="spellStart"/>
-      <w:r>
-        <w:t>Optimizers</w:t>
-      </w:r>
-      <w:proofErr w:type="spellEnd"/>
-      <w:r>
-        <w:t>: Al tener una estructura más compleja y tener varias clases</w:t>
+      <w:r>
+        <w:t>Optimizers: Al tener una estructura más compleja y tener varias clases</w:t>
       </w:r>
       <w:r>
         <w:t xml:space="preserve"> disponemos de </w:t>
@@ -12449,25 +11458,21 @@
       <w:r>
         <w:t xml:space="preserve">, </w:t>
       </w:r>
-      <w:proofErr w:type="spellStart"/>
       <w:r>
         <w:rPr>
           <w:b/>
         </w:rPr>
         <w:t>LSFIEvaluationOptimizer</w:t>
       </w:r>
-      <w:proofErr w:type="spellEnd"/>
       <w:r>
         <w:t xml:space="preserve"> y </w:t>
       </w:r>
-      <w:proofErr w:type="spellStart"/>
       <w:r>
         <w:rPr>
           <w:b/>
         </w:rPr>
         <w:t>LSBIEvaluationOptimizer</w:t>
       </w:r>
-      <w:proofErr w:type="spellEnd"/>
       <w:r>
         <w:t>.</w:t>
       </w:r>
@@ -12476,31 +11481,7 @@
     <w:p>
       <w:r>
         <w:lastRenderedPageBreak/>
-        <w:t xml:space="preserve">Las siglas UML vienen del inglés </w:t>
-      </w:r>
-      <w:proofErr w:type="spellStart"/>
-      <w:r>
-        <w:t>Unified</w:t>
-      </w:r>
-      <w:proofErr w:type="spellEnd"/>
-      <w:r>
-        <w:t xml:space="preserve"> </w:t>
-      </w:r>
-      <w:proofErr w:type="spellStart"/>
-      <w:r>
-        <w:t>Modeling</w:t>
-      </w:r>
-      <w:proofErr w:type="spellEnd"/>
-      <w:r>
-        <w:t xml:space="preserve"> </w:t>
-      </w:r>
-      <w:proofErr w:type="spellStart"/>
-      <w:r>
-        <w:t>Language</w:t>
-      </w:r>
-      <w:proofErr w:type="spellEnd"/>
-      <w:r>
-        <w:t xml:space="preserve"> (lenguaje unificado de modelado). Es un lenguaje gráfico que sirve para visualizar sistemas, procesos, bases de datos…</w:t>
+        <w:t>Las siglas UML vienen del inglés Unified Modeling Language (lenguaje unificado de modelado). Es un lenguaje gráfico que sirve para visualizar sistemas, procesos, bases de datos…</w:t>
       </w:r>
     </w:p>
     <w:p>
@@ -12790,41 +11771,21 @@
       <w:r>
         <w:t xml:space="preserve">En cuanto a la interfaz gráfica, disponemos de una ventana principal, correspondiente a la clase </w:t>
       </w:r>
-      <w:proofErr w:type="spellStart"/>
       <w:r>
         <w:rPr>
           <w:b/>
         </w:rPr>
         <w:t>MainWindow</w:t>
       </w:r>
-      <w:proofErr w:type="spellEnd"/>
-      <w:r>
-        <w:t xml:space="preserve">, que funciona como punto de entrada de nuestro programa, con la función </w:t>
-      </w:r>
-      <w:proofErr w:type="spellStart"/>
-      <w:r>
-        <w:t>main</w:t>
-      </w:r>
-      <w:proofErr w:type="spellEnd"/>
-      <w:r>
-        <w:t xml:space="preserve">. Es un </w:t>
-      </w:r>
-      <w:proofErr w:type="spellStart"/>
-      <w:r>
-        <w:t>JPanel</w:t>
-      </w:r>
-      <w:proofErr w:type="spellEnd"/>
-      <w:r>
-        <w:t xml:space="preserve"> con pestañas. Cada una de esas pestañas dispondrá de una clase propia donde se encontrará su diseño. Al tener un esquema compartido se crea la clase </w:t>
-      </w:r>
-      <w:proofErr w:type="spellStart"/>
+      <w:r>
+        <w:t xml:space="preserve">, que funciona como punto de entrada de nuestro programa, con la función main. Es un JPanel con pestañas. Cada una de esas pestañas dispondrá de una clase propia donde se encontrará su diseño. Al tener un esquema compartido se crea la clase </w:t>
+      </w:r>
       <w:r>
         <w:rPr>
           <w:b/>
         </w:rPr>
         <w:t>DefaultTab</w:t>
       </w:r>
-      <w:proofErr w:type="spellEnd"/>
       <w:r>
         <w:t>, de la que heredarán ambas.</w:t>
       </w:r>
@@ -12841,25 +11802,21 @@
       <w:r>
         <w:t xml:space="preserve">Las clases </w:t>
       </w:r>
-      <w:proofErr w:type="spellStart"/>
       <w:r>
         <w:rPr>
           <w:b/>
         </w:rPr>
         <w:t>MetaGui</w:t>
       </w:r>
-      <w:proofErr w:type="spellEnd"/>
       <w:r>
         <w:t xml:space="preserve"> y </w:t>
       </w:r>
-      <w:proofErr w:type="spellStart"/>
       <w:r>
         <w:rPr>
           <w:b/>
         </w:rPr>
         <w:t>NeuralGui</w:t>
       </w:r>
-      <w:proofErr w:type="spellEnd"/>
       <w:r>
         <w:t xml:space="preserve"> contienen el diseño interno que se mostrará al pulsar cada pestaña.</w:t>
       </w:r>
@@ -12898,25 +11855,7 @@
           <w:u w:val="single"/>
         </w:rPr>
         <w:lastRenderedPageBreak/>
-        <w:t xml:space="preserve">En el caso de </w:t>
-      </w:r>
-      <w:proofErr w:type="spellStart"/>
-      <w:r>
-        <w:rPr>
-          <w:b/>
-          <w:i/>
-          <w:u w:val="single"/>
-        </w:rPr>
-        <w:t>MetaGui</w:t>
-      </w:r>
-      <w:proofErr w:type="spellEnd"/>
-      <w:r>
-        <w:rPr>
-          <w:b/>
-          <w:i/>
-          <w:u w:val="single"/>
-        </w:rPr>
-        <w:t>, el diseño final es éste:</w:t>
+        <w:t>En el caso de MetaGui, el diseño final es éste:</w:t>
       </w:r>
     </w:p>
     <w:p>
@@ -12988,25 +11927,7 @@
           <w:i/>
           <w:u w:val="single"/>
         </w:rPr>
-        <w:t xml:space="preserve">El diseño final de </w:t>
-      </w:r>
-      <w:proofErr w:type="spellStart"/>
-      <w:r>
-        <w:rPr>
-          <w:b/>
-          <w:i/>
-          <w:u w:val="single"/>
-        </w:rPr>
-        <w:t>NeuralGui</w:t>
-      </w:r>
-      <w:proofErr w:type="spellEnd"/>
-      <w:r>
-        <w:rPr>
-          <w:b/>
-          <w:i/>
-          <w:u w:val="single"/>
-        </w:rPr>
-        <w:t>:</w:t>
+        <w:t>El diseño final de NeuralGui:</w:t>
       </w:r>
     </w:p>
     <w:p>
@@ -13058,15 +11979,7 @@
     <w:p/>
     <w:p>
       <w:r>
-        <w:t xml:space="preserve">Además, también están encargadas de lanzar el procedimiento que surge tras pulsar un botón, incluyendo todo el proceso de recogida de datos y validación de los mismos, seguido del posterior lanzamiento de la búsqueda por parte de la clase MetaSolver o </w:t>
-      </w:r>
-      <w:proofErr w:type="spellStart"/>
-      <w:r>
-        <w:t>NeurophSolver</w:t>
-      </w:r>
-      <w:proofErr w:type="spellEnd"/>
-      <w:r>
-        <w:t xml:space="preserve">, que serán explicados detalladamente más adelante. Es importante que estos procesos sean lanzados en segundo plano para permitir que la interfaz </w:t>
+        <w:t xml:space="preserve">Además, también están encargadas de lanzar el procedimiento que surge tras pulsar un botón, incluyendo todo el proceso de recogida de datos y validación de los mismos, seguido del posterior lanzamiento de la búsqueda por parte de la clase MetaSolver o NeurophSolver, que serán explicados detalladamente más adelante. Es importante que estos procesos sean lanzados en segundo plano para permitir que la interfaz </w:t>
       </w:r>
       <w:r>
         <w:t>gráfica continúe actualizándose</w:t>
@@ -13244,37 +12157,25 @@
       </w:r>
     </w:p>
     <w:p>
-      <w:proofErr w:type="spellStart"/>
       <w:r>
         <w:rPr>
           <w:b/>
         </w:rPr>
         <w:t>YearInfo</w:t>
       </w:r>
-      <w:proofErr w:type="spellEnd"/>
       <w:r>
         <w:t xml:space="preserve"> es la encargada de guardar cada una de las 14 variables macroeconómicas para cada año. </w:t>
       </w:r>
     </w:p>
     <w:p>
-      <w:proofErr w:type="spellStart"/>
       <w:r>
         <w:rPr>
           <w:b/>
         </w:rPr>
         <w:t>Normalizer</w:t>
       </w:r>
-      <w:proofErr w:type="spellEnd"/>
-      <w:r>
-        <w:t xml:space="preserve"> estará encargada de realizar todas las labores de normalización y </w:t>
-      </w:r>
-      <w:proofErr w:type="spellStart"/>
-      <w:r>
-        <w:t>desnormalización</w:t>
-      </w:r>
-      <w:proofErr w:type="spellEnd"/>
-      <w:r>
-        <w:t xml:space="preserve"> de los datos.</w:t>
+      <w:r>
+        <w:t xml:space="preserve"> estará encargada de realizar todas las labores de normalización y desnormalización de los datos.</w:t>
       </w:r>
     </w:p>
     <w:p>
@@ -13287,47 +12188,39 @@
       <w:r>
         <w:t xml:space="preserve"> mediante un </w:t>
       </w:r>
-      <w:proofErr w:type="spellStart"/>
       <w:r>
         <w:rPr>
           <w:i/>
         </w:rPr>
         <w:t>HashMap</w:t>
       </w:r>
-      <w:proofErr w:type="spellEnd"/>
       <w:r>
         <w:t xml:space="preserve"> contendrá tantos </w:t>
       </w:r>
-      <w:proofErr w:type="spellStart"/>
       <w:r>
         <w:rPr>
           <w:b/>
         </w:rPr>
         <w:t>YearInfo</w:t>
       </w:r>
-      <w:proofErr w:type="spellEnd"/>
       <w:r>
         <w:t xml:space="preserve"> como años de datos dispongamos, aparte de una instancia de </w:t>
       </w:r>
-      <w:proofErr w:type="spellStart"/>
       <w:r>
         <w:rPr>
           <w:b/>
         </w:rPr>
         <w:t>Normalizer</w:t>
       </w:r>
-      <w:proofErr w:type="spellEnd"/>
       <w:r>
         <w:t xml:space="preserve">. Esta clase está diseñada en forma de </w:t>
       </w:r>
-      <w:proofErr w:type="spellStart"/>
       <w:r>
         <w:rPr>
           <w:i/>
         </w:rPr>
         <w:t>Singleton</w:t>
       </w:r>
-      <w:proofErr w:type="spellEnd"/>
       <w:r>
         <w:t>, de esta forma cada vez que se quiera acceder a los datos o a alguna ruta concreta del problema siempre se accederá al mismo objeto y no estaremos creando objetos innecesarios.</w:t>
       </w:r>
@@ -13356,13 +12249,13 @@
           <wp:anchor distT="0" distB="0" distL="114300" distR="114300" simplePos="0" relativeHeight="251720704" behindDoc="0" locked="0" layoutInCell="1" allowOverlap="1">
             <wp:simplePos x="0" y="0"/>
             <wp:positionH relativeFrom="page">
-              <wp:posOffset>2154555</wp:posOffset>
+              <wp:posOffset>1920240</wp:posOffset>
             </wp:positionH>
             <wp:positionV relativeFrom="paragraph">
-              <wp:posOffset>440690</wp:posOffset>
+              <wp:posOffset>441325</wp:posOffset>
             </wp:positionV>
-            <wp:extent cx="5214620" cy="5662930"/>
-            <wp:effectExtent l="152400" t="152400" r="157480" b="185420"/>
+            <wp:extent cx="5446395" cy="5915025"/>
+            <wp:effectExtent l="152400" t="152400" r="154305" b="200025"/>
             <wp:wrapTopAndBottom/>
             <wp:docPr id="41" name="Imagen 41"/>
             <wp:cNvGraphicFramePr>
@@ -13390,7 +12283,7 @@
                   <pic:spPr>
                     <a:xfrm>
                       <a:off x="0" y="0"/>
-                      <a:ext cx="5214620" cy="5662930"/>
+                      <a:ext cx="5446395" cy="5915025"/>
                     </a:xfrm>
                     <a:prstGeom prst="rect">
                       <a:avLst/>
@@ -13503,7 +12396,6 @@
       </w:r>
       <w:bookmarkEnd w:id="42"/>
     </w:p>
-    <w:p/>
     <w:p>
       <w:r>
         <w:t xml:space="preserve">Podemos dividir las clases relacionadas </w:t>
@@ -13551,14 +12443,12 @@
       <w:pPr>
         <w:ind w:left="567"/>
       </w:pPr>
-      <w:proofErr w:type="spellStart"/>
       <w:r>
         <w:rPr>
           <w:b/>
         </w:rPr>
         <w:t>ChartData</w:t>
       </w:r>
-      <w:proofErr w:type="spellEnd"/>
       <w:r>
         <w:t xml:space="preserve"> contiene la información correspondiente a los errores que se han ido obteniendo a lo largo de un entrenamiento y la configuración del mismo. </w:t>
       </w:r>
@@ -13576,27 +12466,17 @@
       <w:r>
         <w:t xml:space="preserve"> genera un </w:t>
       </w:r>
-      <w:proofErr w:type="spellStart"/>
       <w:r>
         <w:rPr>
           <w:i/>
         </w:rPr>
         <w:t>Thread</w:t>
       </w:r>
-      <w:proofErr w:type="spellEnd"/>
       <w:r>
         <w:t xml:space="preserve"> que se encarga de crear una ventana y pintar tantas líneas </w:t>
       </w:r>
       <w:r>
-        <w:t xml:space="preserve">como </w:t>
-      </w:r>
-      <w:proofErr w:type="spellStart"/>
-      <w:r>
-        <w:t>ChartData</w:t>
-      </w:r>
-      <w:proofErr w:type="spellEnd"/>
-      <w:r>
-        <w:t xml:space="preserve"> tenga de entrada, así como guardar dicho gráfico para el posterior análisis de resultados previo al cierre.</w:t>
+        <w:t>como ChartData tenga de entrada, así como guardar dicho gráfico para el posterior análisis de resultados previo al cierre.</w:t>
       </w:r>
     </w:p>
     <w:p>
@@ -13712,14 +12592,12 @@
           <w:b/>
         </w:rPr>
       </w:pPr>
-      <w:proofErr w:type="spellStart"/>
       <w:r>
         <w:rPr>
           <w:b/>
         </w:rPr>
         <w:t>NeurophSolver</w:t>
       </w:r>
-      <w:proofErr w:type="spellEnd"/>
       <w:r>
         <w:rPr>
           <w:b/>
@@ -13753,15 +12631,7 @@
         <w:t>Método simple</w:t>
       </w:r>
       <w:r>
-        <w:t xml:space="preserve">: Que solo admite una combinación y genera un gráfico </w:t>
-      </w:r>
-      <w:proofErr w:type="spellStart"/>
-      <w:r>
-        <w:t>apartir</w:t>
-      </w:r>
-      <w:proofErr w:type="spellEnd"/>
-      <w:r>
-        <w:t xml:space="preserve"> de ella</w:t>
+        <w:t>: Que solo admite una combinación y genera un gráfico apartir de ella</w:t>
       </w:r>
     </w:p>
     <w:p>
@@ -13842,6 +12712,17 @@
     <w:p>
       <w:pPr>
         <w:numPr>
+          <w:ilvl w:val="2"/>
+          <w:numId w:val="14"/>
+        </w:numPr>
+      </w:pPr>
+      <w:r>
+        <w:t>Ir guardando el archivo csv</w:t>
+      </w:r>
+    </w:p>
+    <w:p>
+      <w:pPr>
+        <w:numPr>
           <w:ilvl w:val="1"/>
           <w:numId w:val="14"/>
         </w:numPr>
@@ -13849,14 +12730,12 @@
           <w:b/>
         </w:rPr>
       </w:pPr>
-      <w:proofErr w:type="spellStart"/>
       <w:r>
         <w:rPr>
           <w:b/>
         </w:rPr>
         <w:t>NeurophSearch</w:t>
       </w:r>
-      <w:proofErr w:type="spellEnd"/>
       <w:r>
         <w:rPr>
           <w:b/>
@@ -13864,7 +12743,27 @@
         <w:t xml:space="preserve">: </w:t>
       </w:r>
       <w:r>
-        <w:t xml:space="preserve">Es la clase que conecta directamente con la librería de Neuroph, encargada de realizar las labores de </w:t>
+        <w:t>Es la clase que conecta directam</w:t>
+      </w:r>
+      <w:r>
+        <w:t>ente con la librería de Neuroph. Está encargada de:</w:t>
+      </w:r>
+    </w:p>
+    <w:p>
+      <w:pPr>
+        <w:numPr>
+          <w:ilvl w:val="2"/>
+          <w:numId w:val="14"/>
+        </w:numPr>
+        <w:rPr>
+          <w:b/>
+        </w:rPr>
+      </w:pPr>
+      <w:r>
+        <w:t>R</w:t>
+      </w:r>
+      <w:r>
+        <w:t xml:space="preserve">ealizar las labores de </w:t>
       </w:r>
       <w:r>
         <w:t xml:space="preserve">creación y </w:t>
@@ -13875,34 +12774,70 @@
       <w:r>
         <w:t xml:space="preserve"> de redes</w:t>
       </w:r>
-      <w:r>
-        <w:t xml:space="preserve">, </w:t>
-      </w:r>
-      <w:r>
-        <w:t>creación</w:t>
-      </w:r>
-      <w:r>
-        <w:t xml:space="preserve"> de gráficos, </w:t>
-      </w:r>
-      <w:r>
-        <w:t xml:space="preserve">cálculo de MSE al finalizar cada </w:t>
-      </w:r>
-      <w:proofErr w:type="spellStart"/>
-      <w:r>
-        <w:t>epoch</w:t>
-      </w:r>
-      <w:proofErr w:type="spellEnd"/>
-      <w:r>
-        <w:t xml:space="preserve"> o </w:t>
-      </w:r>
-      <w:r>
-        <w:t>guardar las redes una vez han finalizado el entrenamiento</w:t>
+    </w:p>
+    <w:p>
+      <w:pPr>
+        <w:numPr>
+          <w:ilvl w:val="2"/>
+          <w:numId w:val="14"/>
+        </w:numPr>
+        <w:rPr>
+          <w:b/>
+        </w:rPr>
+      </w:pPr>
+      <w:r>
+        <w:t>C</w:t>
+      </w:r>
+      <w:r>
+        <w:t>reación</w:t>
+      </w:r>
+      <w:r>
+        <w:t xml:space="preserve"> de gráficos</w:t>
+      </w:r>
+    </w:p>
+    <w:p>
+      <w:pPr>
+        <w:numPr>
+          <w:ilvl w:val="2"/>
+          <w:numId w:val="14"/>
+        </w:numPr>
+        <w:rPr>
+          <w:b/>
+        </w:rPr>
+      </w:pPr>
+      <w:r>
+        <w:t>C</w:t>
+      </w:r>
+      <w:r>
+        <w:t xml:space="preserve">álculo </w:t>
+      </w:r>
+      <w:r>
+        <w:t>y guardado</w:t>
+      </w:r>
+      <w:r>
+        <w:t xml:space="preserve"> </w:t>
+      </w:r>
+      <w:r>
+        <w:t xml:space="preserve">de MSE al finalizar cada epoch </w:t>
+      </w:r>
+    </w:p>
+    <w:p>
+      <w:pPr>
+        <w:numPr>
+          <w:ilvl w:val="2"/>
+          <w:numId w:val="14"/>
+        </w:numPr>
+      </w:pPr>
+      <w:r>
+        <w:t xml:space="preserve">Salvado de </w:t>
+      </w:r>
+      <w:r>
+        <w:t>redes una vez han finalizado el entrenamiento</w:t>
       </w:r>
       <w:r>
         <w:t>.</w:t>
       </w:r>
     </w:p>
-    <w:p/>
     <w:p/>
     <w:p>
       <w:pPr>
@@ -14121,7 +13056,13 @@
         <w:t>MetaVariable</w:t>
       </w:r>
       <w:r>
-        <w:t>: Modelo con los parámetros alfa y beta.</w:t>
+        <w:t>: Modelo con los parámetros alfa y beta</w:t>
+      </w:r>
+      <w:r>
+        <w:t xml:space="preserve"> de cada parámetro</w:t>
+      </w:r>
+      <w:r>
+        <w:t>.</w:t>
       </w:r>
     </w:p>
     <w:p>
@@ -14135,15 +13076,13 @@
         <w:t>MetaSolution</w:t>
       </w:r>
       <w:r>
-        <w:t xml:space="preserve">: Guarda los valores de </w:t>
-      </w:r>
-      <w:proofErr w:type="spellStart"/>
-      <w:r>
-        <w:t>MetaVariables</w:t>
-      </w:r>
-      <w:proofErr w:type="spellEnd"/>
-      <w:r>
-        <w:t xml:space="preserve"> para cada uno de nuestros parámetros, el valor de épsilon, la evaluación y el tiempo de ejecución</w:t>
+        <w:t xml:space="preserve">: Guarda los valores de MetaVariables para </w:t>
+      </w:r>
+      <w:r>
+        <w:t>cada uno de nuestros parámetros;</w:t>
+      </w:r>
+      <w:r>
+        <w:t xml:space="preserve"> el valor de épsilon, la evaluación y el tiempo de ejecución</w:t>
       </w:r>
     </w:p>
     <w:p>
@@ -14157,7 +13096,25 @@
         <w:t>MetaResults</w:t>
       </w:r>
       <w:r>
-        <w:t xml:space="preserve">: Modelo con lo que definimos como el resultado de la Metaheurística, una MetaSolution, el tiempo total secuencia, </w:t>
+        <w:t xml:space="preserve">: Modelo con </w:t>
+      </w:r>
+      <w:r>
+        <w:t>el</w:t>
+      </w:r>
+      <w:r>
+        <w:t xml:space="preserve"> que definimos el</w:t>
+      </w:r>
+      <w:r>
+        <w:t xml:space="preserve"> resultado de la Metaheurística:</w:t>
+      </w:r>
+      <w:r>
+        <w:t xml:space="preserve"> una MetaSolution, el tiempo total secuencia</w:t>
+      </w:r>
+      <w:r>
+        <w:t>l y</w:t>
+      </w:r>
+      <w:r>
+        <w:t xml:space="preserve"> </w:t>
       </w:r>
       <w:r>
         <w:t>concurrente,</w:t>
@@ -14208,11 +13165,9 @@
       <w:r>
         <w:t xml:space="preserve">tienen el mismo </w:t>
       </w:r>
-      <w:proofErr w:type="spellStart"/>
-      <w:r>
-        <w:t>propísito</w:t>
-      </w:r>
-      <w:proofErr w:type="spellEnd"/>
+      <w:r>
+        <w:t>propósito</w:t>
+      </w:r>
       <w:r>
         <w:t xml:space="preserve"> que en la parte neuronal.</w:t>
       </w:r>
@@ -14256,6 +13211,26 @@
     </w:p>
     <w:p>
       <w:pPr>
+        <w:ind w:left="720" w:firstLine="698"/>
+        <w:rPr>
+          <w:u w:val="single"/>
+        </w:rPr>
+      </w:pPr>
+      <w:r>
+        <w:t xml:space="preserve">Para poder realizar las mejoras sobre nuestra solución mediante nuestro método Grasp, necesitamos un evolutivo. En este caso, la interfaz </w:t>
+      </w:r>
+      <w:r>
+        <w:rPr>
+          <w:b/>
+        </w:rPr>
+        <w:t>Optimizer</w:t>
+      </w:r>
+      <w:r>
+        <w:t xml:space="preserve"> será la encargada de proporcionarnos acceso a los métodos de evaluación y optimización. La estructura de optimizadores se verá a continuación</w:t>
+      </w:r>
+    </w:p>
+    <w:p>
+      <w:pPr>
         <w:numPr>
           <w:ilvl w:val="0"/>
           <w:numId w:val="15"/>
@@ -14275,35 +13250,127 @@
     </w:p>
     <w:p>
       <w:pPr>
-        <w:ind w:left="720"/>
-      </w:pPr>
-      <w:r>
+        <w:numPr>
+          <w:ilvl w:val="1"/>
+          <w:numId w:val="15"/>
+        </w:numPr>
         <w:rPr>
           <w:b/>
         </w:rPr>
-        <w:t xml:space="preserve">MetaSolver </w:t>
-      </w:r>
-      <w:proofErr w:type="spellStart"/>
-      <w:r>
-        <w:t>mapsodjaops</w:t>
-      </w:r>
-      <w:proofErr w:type="spellEnd"/>
-    </w:p>
-    <w:p>
-      <w:pPr>
-        <w:ind w:left="720"/>
       </w:pPr>
       <w:r>
         <w:rPr>
           <w:b/>
         </w:rPr>
-        <w:t xml:space="preserve">MetaSearch </w:t>
-      </w:r>
-      <w:proofErr w:type="spellStart"/>
-      <w:r>
-        <w:t>sapodjoasp</w:t>
-      </w:r>
-      <w:proofErr w:type="spellEnd"/>
+        <w:t>M</w:t>
+      </w:r>
+      <w:r>
+        <w:rPr>
+          <w:b/>
+        </w:rPr>
+        <w:t>etaSolver</w:t>
+      </w:r>
+      <w:r>
+        <w:t>: Encargada de las siguientes tareas:</w:t>
+      </w:r>
+    </w:p>
+    <w:p>
+      <w:pPr>
+        <w:numPr>
+          <w:ilvl w:val="2"/>
+          <w:numId w:val="15"/>
+        </w:numPr>
+      </w:pPr>
+      <w:r>
+        <w:t xml:space="preserve">Generar </w:t>
+      </w:r>
+      <w:r>
+        <w:t>todas las instancias de MetaSearch en un nuevo Thread.</w:t>
+      </w:r>
+    </w:p>
+    <w:p>
+      <w:pPr>
+        <w:numPr>
+          <w:ilvl w:val="2"/>
+          <w:numId w:val="15"/>
+        </w:numPr>
+      </w:pPr>
+      <w:r>
+        <w:t>Recoger todos los resultados que reporte cada MetaSearch</w:t>
+      </w:r>
+    </w:p>
+    <w:p>
+      <w:pPr>
+        <w:numPr>
+          <w:ilvl w:val="2"/>
+          <w:numId w:val="15"/>
+        </w:numPr>
+      </w:pPr>
+      <w:r>
+        <w:t>Recorrer todos los resultados para decidir cuál es el mejor</w:t>
+      </w:r>
+    </w:p>
+    <w:p>
+      <w:pPr>
+        <w:numPr>
+          <w:ilvl w:val="2"/>
+          <w:numId w:val="15"/>
+        </w:numPr>
+      </w:pPr>
+      <w:r>
+        <w:t>Generar y guardar el archivo csv</w:t>
+      </w:r>
+    </w:p>
+    <w:p>
+      <w:pPr>
+        <w:numPr>
+          <w:ilvl w:val="1"/>
+          <w:numId w:val="15"/>
+        </w:numPr>
+      </w:pPr>
+      <w:r>
+        <w:rPr>
+          <w:b/>
+        </w:rPr>
+        <w:t>MetaSearch</w:t>
+      </w:r>
+      <w:r>
+        <w:t>: Recordamos que un Grasp requiere un método constructivo y uno evolutivo. En esta clase tenemos ambos:</w:t>
+      </w:r>
+    </w:p>
+    <w:p>
+      <w:pPr>
+        <w:numPr>
+          <w:ilvl w:val="2"/>
+          <w:numId w:val="15"/>
+        </w:numPr>
+      </w:pPr>
+      <w:r>
+        <w:t xml:space="preserve">Construye tantas </w:t>
+      </w:r>
+      <w:r>
+        <w:t>posibles soluciones como se requieran en base a un método aleatorio.</w:t>
+      </w:r>
+    </w:p>
+    <w:p>
+      <w:pPr>
+        <w:numPr>
+          <w:ilvl w:val="2"/>
+          <w:numId w:val="15"/>
+        </w:numPr>
+      </w:pPr>
+      <w:r>
+        <w:t xml:space="preserve">Posteriormente utilizando el </w:t>
+      </w:r>
+      <w:r>
+        <w:rPr>
+          <w:b/>
+        </w:rPr>
+        <w:t>Optimizer</w:t>
+      </w:r>
+      <w:r>
+        <w:t xml:space="preserve"> que le haya sido asignado optimiza cada una de las soluciones y las devuelve.</w:t>
+      </w:r>
     </w:p>
     <w:p/>
     <w:p/>
@@ -14406,10 +13473,20 @@
       <w:bookmarkEnd w:id="44"/>
     </w:p>
     <w:p>
-      <w:r>
-        <w:rPr>
+      <w:pPr>
+        <w:pStyle w:val="Prrafodelista"/>
+        <w:numPr>
+          <w:ilvl w:val="0"/>
+          <w:numId w:val="15"/>
+        </w:numPr>
+        <w:rPr>
+          <w:b/>
+        </w:rPr>
+      </w:pPr>
+      <w:r>
+        <w:rPr>
+          <w:b/>
           <w:noProof/>
-          <w:lang w:eastAsia="es-ES"/>
         </w:rPr>
         <w:drawing>
           <wp:anchor distT="0" distB="0" distL="114300" distR="114300" simplePos="0" relativeHeight="251712512" behindDoc="0" locked="0" layoutInCell="1" allowOverlap="1">
@@ -14483,133 +13560,217 @@
           </wp:anchor>
         </w:drawing>
       </w:r>
-    </w:p>
-    <w:p>
       <w:r>
         <w:rPr>
           <w:b/>
         </w:rPr>
-        <w:t>Clase Optimizer</w:t>
-      </w:r>
-      <w:r>
-        <w:t xml:space="preserve">: Interfaz con las funciones optimize y evaluate, que serán desarrolladas en </w:t>
-      </w:r>
-      <w:r>
-        <w:t xml:space="preserve">las </w:t>
-      </w:r>
-      <w:r>
-        <w:t xml:space="preserve">clases que </w:t>
-      </w:r>
-      <w:r>
-        <w:t xml:space="preserve">la </w:t>
-      </w:r>
-      <w:proofErr w:type="spellStart"/>
-      <w:r>
-        <w:t>imlementen</w:t>
-      </w:r>
-      <w:proofErr w:type="spellEnd"/>
+        <w:t>Interfaz Optimizer</w:t>
+      </w:r>
+    </w:p>
+    <w:p>
+      <w:pPr>
+        <w:pStyle w:val="Prrafodelista"/>
+        <w:rPr>
+          <w:b/>
+        </w:rPr>
+      </w:pPr>
+      <w:r>
+        <w:t>Cuenta c</w:t>
+      </w:r>
+      <w:r>
+        <w:t>on las funciones optimize y evaluate, que serán desarrolladas en las clases que la im</w:t>
+      </w:r>
+      <w:r>
+        <w:t>p</w:t>
+      </w:r>
+      <w:r>
+        <w:t>lementen.</w:t>
+      </w:r>
+    </w:p>
+    <w:p>
+      <w:pPr>
+        <w:pStyle w:val="Prrafodelista"/>
+        <w:numPr>
+          <w:ilvl w:val="0"/>
+          <w:numId w:val="15"/>
+        </w:numPr>
+        <w:rPr>
+          <w:b/>
+        </w:rPr>
+      </w:pPr>
+      <w:r>
+        <w:rPr>
+          <w:b/>
+        </w:rPr>
+        <w:t>Clase Abstracta EvaluationOptimizer</w:t>
+      </w:r>
+    </w:p>
+    <w:p>
+      <w:pPr>
+        <w:pStyle w:val="Prrafodelista"/>
+        <w:rPr>
+          <w:b/>
+        </w:rPr>
+      </w:pPr>
+      <w:r>
+        <w:t>Esta clase implementa la anterior, pero al ser abstracta no necesita definir todas las funciones de su interfaz, así, solo implementa la función evaluate, que será global para todas las subclases que vengan detrás, deja abstracta la función optimize que será específica</w:t>
+      </w:r>
+      <w:r>
+        <w:t xml:space="preserve"> y</w:t>
+      </w:r>
+      <w:r>
+        <w:t xml:space="preserve"> define los primeros atributos de clase y funciones auxiliares</w:t>
+      </w:r>
+    </w:p>
+    <w:p>
+      <w:pPr>
+        <w:spacing w:line="259" w:lineRule="auto"/>
+        <w:jc w:val="left"/>
+        <w:rPr>
+          <w:rFonts w:eastAsia="Times New Roman" w:cs="Times New Roman"/>
+          <w:b/>
+          <w:szCs w:val="24"/>
+          <w:lang w:eastAsia="es-ES"/>
+        </w:rPr>
+      </w:pPr>
+      <w:r>
+        <w:rPr>
+          <w:b/>
+        </w:rPr>
+        <w:br w:type="page"/>
+      </w:r>
+    </w:p>
+    <w:p>
+      <w:pPr>
+        <w:pStyle w:val="Prrafodelista"/>
+        <w:numPr>
+          <w:ilvl w:val="0"/>
+          <w:numId w:val="15"/>
+        </w:numPr>
+        <w:rPr>
+          <w:b/>
+        </w:rPr>
+      </w:pPr>
+      <w:r>
+        <w:rPr>
+          <w:b/>
+        </w:rPr>
+        <w:lastRenderedPageBreak/>
+        <w:t>Clase Concreta RandomEvaluationOptimizer</w:t>
+      </w:r>
+    </w:p>
+    <w:p>
+      <w:pPr>
+        <w:pStyle w:val="Prrafodelista"/>
+        <w:rPr>
+          <w:b/>
+        </w:rPr>
+      </w:pPr>
+      <w:r>
+        <w:t>Esta es la primera clase no abstracta, y es el optimizador más sencillo con el que contamos. Como su nombre indica, genera cambios al azar sobre las variables presentes en la instancia de MetaSolution. Simplemente extiende la clase EvaluationOptimizer y termina de implementar la función Optimize</w:t>
+      </w:r>
       <w:r>
         <w:t>.</w:t>
       </w:r>
     </w:p>
     <w:p>
-      <w:r>
+      <w:pPr>
+        <w:pStyle w:val="Prrafodelista"/>
+        <w:numPr>
+          <w:ilvl w:val="0"/>
+          <w:numId w:val="15"/>
+        </w:numPr>
         <w:rPr>
           <w:b/>
         </w:rPr>
-        <w:t>Clase EvaluationOptimizer</w:t>
-      </w:r>
-      <w:r>
-        <w:t>: Esta clase implementa la anterior, pero al ser abstracta no necesita definir todas las funciones de su interfaz, así, solo implementa la función evaluate, que será global para todas las subclases que vengan detrás, deja abstracta la función optimize que será específica, define los primeros atributos de clase y funciones auxiliares.</w:t>
-      </w:r>
-    </w:p>
-    <w:p>
+      </w:pPr>
       <w:r>
         <w:rPr>
           <w:b/>
         </w:rPr>
-        <w:t>Clase R</w:t>
-      </w:r>
-      <w:r>
+        <w:t>Clase Abstracta LSEvaluationOptimizer</w:t>
+      </w:r>
+    </w:p>
+    <w:p>
+      <w:pPr>
+        <w:pStyle w:val="Prrafodelista"/>
         <w:rPr>
           <w:b/>
         </w:rPr>
-        <w:t>andomEvaluationOptimizer</w:t>
-      </w:r>
-      <w:r>
-        <w:t xml:space="preserve">: Esta es la primera clase no abstracta, y es el optimizador más sencillo con el que contamos. Como su nombre indica, genera cambios al azar sobre las </w:t>
-      </w:r>
-      <w:r>
-        <w:lastRenderedPageBreak/>
-        <w:t>variables presentes en la instancia</w:t>
-      </w:r>
-      <w:r>
-        <w:t xml:space="preserve"> de</w:t>
-      </w:r>
-      <w:r>
-        <w:t xml:space="preserve"> MetaSolution. Simplemente extiende la clase EvaluationOptimizer y termina de implementar la función Optimize.</w:t>
-      </w:r>
-    </w:p>
-    <w:p>
-      <w:r>
+      </w:pPr>
+      <w:r>
+        <w:t xml:space="preserve">Esta clase se bifurca de la anterior, redefiniendo el comportamiento del constructor y otra función que será usada por sus subclases. De nuevo, es otra clase abstracta, </w:t>
+      </w:r>
+      <w:r>
+        <w:t>por lo que no puede ser instanciada</w:t>
+      </w:r>
+      <w:r>
+        <w:t>.</w:t>
+      </w:r>
+    </w:p>
+    <w:p>
+      <w:pPr>
+        <w:pStyle w:val="Prrafodelista"/>
+        <w:numPr>
+          <w:ilvl w:val="0"/>
+          <w:numId w:val="15"/>
+        </w:numPr>
         <w:rPr>
           <w:b/>
         </w:rPr>
-        <w:t xml:space="preserve">Clase </w:t>
-      </w:r>
+      </w:pPr>
       <w:r>
         <w:rPr>
           <w:b/>
         </w:rPr>
-        <w:t>LSEvaluationOptimizer</w:t>
-      </w:r>
-      <w:r>
-        <w:t xml:space="preserve">: </w:t>
+        <w:t>Clase</w:t>
+      </w:r>
+      <w:r>
+        <w:rPr>
+          <w:b/>
+        </w:rPr>
+        <w:t>s</w:t>
+      </w:r>
+      <w:r>
+        <w:rPr>
+          <w:b/>
+        </w:rPr>
+        <w:t xml:space="preserve"> Concreta</w:t>
+      </w:r>
+      <w:r>
+        <w:rPr>
+          <w:b/>
+        </w:rPr>
+        <w:t>s</w:t>
+      </w:r>
+      <w:r>
+        <w:rPr>
+          <w:b/>
+        </w:rPr>
+        <w:t xml:space="preserve"> LSBIEvaluationOptimizer</w:t>
+      </w:r>
+      <w:r>
+        <w:rPr>
+          <w:b/>
+        </w:rPr>
+        <w:t xml:space="preserve"> y LSFIEvaluationOptimizer</w:t>
+      </w:r>
+    </w:p>
+    <w:p>
+      <w:pPr>
+        <w:pStyle w:val="Prrafodelista"/>
+      </w:pPr>
+      <w:r>
+        <w:t xml:space="preserve">Ambas heredan </w:t>
+      </w:r>
+      <w:r>
+        <w:t>directamente de LSEvaluationOptimizer</w:t>
+      </w:r>
+      <w:r>
+        <w:t xml:space="preserve"> e implementan la función optimize de acuerdo a la implementación de búsquedas locales fist improvement y best improvement.</w:t>
       </w:r>
       <w:bookmarkStart w:id="45" w:name="_GoBack"/>
-      <w:proofErr w:type="spellStart"/>
-      <w:proofErr w:type="gramStart"/>
-      <w:r>
-        <w:rPr>
-          <w:b/>
-        </w:rPr>
-        <w:t>localsearch?linesearch</w:t>
-      </w:r>
-      <w:proofErr w:type="spellEnd"/>
-      <w:proofErr w:type="gramEnd"/>
-      <w:r>
-        <w:rPr>
-          <w:b/>
-        </w:rPr>
-        <w:t xml:space="preserve">? </w:t>
-      </w:r>
-      <w:proofErr w:type="spellStart"/>
-      <w:r>
-        <w:rPr>
-          <w:b/>
-        </w:rPr>
-        <w:t>Xd</w:t>
-      </w:r>
-      <w:proofErr w:type="spellEnd"/>
-      <w:r>
-        <w:rPr>
-          <w:b/>
-        </w:rPr>
-        <w:t xml:space="preserve"> </w:t>
-      </w:r>
       <w:bookmarkEnd w:id="45"/>
-      <w:r>
-        <w:t xml:space="preserve">Esta clase se bifurca de la anterior, redefiniendo el comportamiento del constructor y otra función que será usada por sus subclases. De nuevo, es otra clase abstracta, </w:t>
-      </w:r>
-      <w:r>
-        <w:rPr>
-          <w:b/>
-        </w:rPr>
-        <w:t>por lo que no puede ser instanciada</w:t>
-      </w:r>
-      <w:r>
-        <w:t>.</w:t>
-      </w:r>
     </w:p>
     <w:p/>
     <w:p>
@@ -14703,13 +13864,8 @@
         <w:spacing w:line="240" w:lineRule="auto"/>
         <w:jc w:val="left"/>
       </w:pPr>
-      <w:proofErr w:type="spellStart"/>
-      <w:r>
-        <w:t>LearningRates</w:t>
-      </w:r>
-      <w:proofErr w:type="spellEnd"/>
-      <w:r>
-        <w:t xml:space="preserve">: </w:t>
+      <w:r>
+        <w:t xml:space="preserve">LearningRates: </w:t>
       </w:r>
     </w:p>
     <w:p>
@@ -14743,17 +13899,7 @@
         <w:t>Capas ocultas</w:t>
       </w:r>
       <w:r>
-        <w:t xml:space="preserve">: en la siguiente tabla se muestra el comportamiento con </w:t>
-      </w:r>
-      <w:proofErr w:type="spellStart"/>
-      <w:proofErr w:type="gramStart"/>
-      <w:r>
-        <w:t>x,y</w:t>
-      </w:r>
-      <w:proofErr w:type="spellEnd"/>
-      <w:proofErr w:type="gramEnd"/>
-      <w:r>
-        <w:t xml:space="preserve"> y z. Como se puede ver en tal tabla lo mejor es tantas capaz ocultas</w:t>
+        <w:t>: en la siguiente tabla se muestra el comportamiento con x,y y z. Como se puede ver en tal tabla lo mejor es tantas capaz ocultas</w:t>
       </w:r>
     </w:p>
     <w:p>
@@ -14948,15 +14094,7 @@
       <w:bookmarkStart w:id="51" w:name="_Toc484703264"/>
       <w:r>
         <w:lastRenderedPageBreak/>
-        <w:t xml:space="preserve">CONCLUSIONES Y TRABAJOS FUTUROS (2 </w:t>
-      </w:r>
-      <w:proofErr w:type="spellStart"/>
-      <w:r>
-        <w:t>págs</w:t>
-      </w:r>
-      <w:proofErr w:type="spellEnd"/>
-      <w:r>
-        <w:t>)</w:t>
+        <w:t>CONCLUSIONES Y TRABAJOS FUTUROS (2 págs)</w:t>
       </w:r>
       <w:bookmarkEnd w:id="50"/>
       <w:bookmarkEnd w:id="51"/>
@@ -15155,7 +14293,6 @@
         <w:docPartUnique/>
       </w:docPartObj>
     </w:sdtPr>
-    <w:sdtEndPr/>
     <w:sdtContent>
       <w:p>
         <w:pPr>
@@ -16823,7 +15960,7 @@
   <w:abstractNum w:abstractNumId="14" w15:restartNumberingAfterBreak="0">
     <w:nsid w:val="753B25FA"/>
     <w:multiLevelType w:val="hybridMultilevel"/>
-    <w:tmpl w:val="3984CE8A"/>
+    <w:tmpl w:val="62E09224"/>
     <w:lvl w:ilvl="0" w:tplc="0C0A0001">
       <w:start w:val="1"/>
       <w:numFmt w:val="bullet"/>
@@ -16836,7 +15973,7 @@
         <w:rFonts w:ascii="Symbol" w:hAnsi="Symbol" w:hint="default"/>
       </w:rPr>
     </w:lvl>
-    <w:lvl w:ilvl="1" w:tplc="0C0A0003" w:tentative="1">
+    <w:lvl w:ilvl="1" w:tplc="0C0A0003">
       <w:start w:val="1"/>
       <w:numFmt w:val="bullet"/>
       <w:lvlText w:val="o"/>
@@ -16848,7 +15985,7 @@
         <w:rFonts w:ascii="Courier New" w:hAnsi="Courier New" w:cs="Courier New" w:hint="default"/>
       </w:rPr>
     </w:lvl>
-    <w:lvl w:ilvl="2" w:tplc="0C0A0005" w:tentative="1">
+    <w:lvl w:ilvl="2" w:tplc="0C0A0005">
       <w:start w:val="1"/>
       <w:numFmt w:val="bullet"/>
       <w:lvlText w:val=""/>
@@ -18623,7 +17760,7 @@
 </file>
 
 <file path=customXml/itemProps1.xml><?xml version="1.0" encoding="utf-8"?>
-<ds:datastoreItem xmlns:ds="http://schemas.openxmlformats.org/officeDocument/2006/customXml" ds:itemID="{1388D981-BE92-4D78-AE2D-A951E8471AB2}">
+<ds:datastoreItem xmlns:ds="http://schemas.openxmlformats.org/officeDocument/2006/customXml" ds:itemID="{C721D068-51EF-463D-B5AF-55A273C52AD2}">
   <ds:schemaRefs>
     <ds:schemaRef ds:uri="http://schemas.openxmlformats.org/officeDocument/2006/bibliography"/>
   </ds:schemaRefs>

</xml_diff>